<commit_message>
Arhtur est une pute
</commit_message>
<xml_diff>
--- a/Table des matières.docx
+++ b/Table des matières.docx
@@ -21,8 +21,17 @@
           <w:rFonts w:ascii="Calibri" w:eastAsia="Times New Roman" w:hAnsi="Calibri" w:cs="Calibri"/>
           <w:lang w:val="fr-BE" w:eastAsia="en-GB"/>
         </w:rPr>
-        <w:t>Data Import</w:t>
-      </w:r>
+        <w:t xml:space="preserve">Informations sur le </w:t>
+      </w:r>
+      <w:proofErr w:type="spellStart"/>
+      <w:r>
+        <w:rPr>
+          <w:rFonts w:ascii="Calibri" w:eastAsia="Times New Roman" w:hAnsi="Calibri" w:cs="Calibri"/>
+          <w:lang w:val="fr-BE" w:eastAsia="en-GB"/>
+        </w:rPr>
+        <w:t>DataSet</w:t>
+      </w:r>
+      <w:proofErr w:type="spellEnd"/>
     </w:p>
     <w:p>
       <w:pPr>
@@ -43,331 +52,795 @@
           <w:rFonts w:ascii="Calibri" w:eastAsia="Times New Roman" w:hAnsi="Calibri" w:cs="Calibri"/>
           <w:lang w:val="fr-BE" w:eastAsia="en-GB"/>
         </w:rPr>
-        <w:t>Data exploration :</w:t>
-      </w:r>
+        <w:t>Préparation</w:t>
+      </w:r>
+    </w:p>
+    <w:p>
+      <w:pPr>
+        <w:numPr>
+          <w:ilvl w:val="2"/>
+          <w:numId w:val="2"/>
+        </w:numPr>
+        <w:spacing w:after="0" w:line="240" w:lineRule="auto"/>
+        <w:textAlignment w:val="center"/>
+        <w:rPr>
+          <w:rFonts w:ascii="Calibri" w:eastAsia="Times New Roman" w:hAnsi="Calibri" w:cs="Calibri"/>
+          <w:lang w:val="fr-BE" w:eastAsia="en-GB"/>
+        </w:rPr>
+      </w:pPr>
+      <w:r>
+        <w:rPr>
+          <w:rFonts w:ascii="Calibri" w:eastAsia="Times New Roman" w:hAnsi="Calibri" w:cs="Calibri"/>
+          <w:lang w:val="fr-BE" w:eastAsia="en-GB"/>
+        </w:rPr>
+        <w:t xml:space="preserve">Quoi ? Entreprise dans le UK sur le Online </w:t>
+      </w:r>
+      <w:proofErr w:type="spellStart"/>
+      <w:r>
+        <w:rPr>
+          <w:rFonts w:ascii="Calibri" w:eastAsia="Times New Roman" w:hAnsi="Calibri" w:cs="Calibri"/>
+          <w:lang w:val="fr-BE" w:eastAsia="en-GB"/>
+        </w:rPr>
+        <w:t>Retail</w:t>
+      </w:r>
+      <w:proofErr w:type="spellEnd"/>
+    </w:p>
+    <w:p>
+      <w:pPr>
+        <w:numPr>
+          <w:ilvl w:val="2"/>
+          <w:numId w:val="2"/>
+        </w:numPr>
+        <w:spacing w:after="0" w:line="240" w:lineRule="auto"/>
+        <w:textAlignment w:val="center"/>
+        <w:rPr>
+          <w:rFonts w:ascii="Calibri" w:eastAsia="Times New Roman" w:hAnsi="Calibri" w:cs="Calibri"/>
+          <w:lang w:val="fr-BE" w:eastAsia="en-GB"/>
+        </w:rPr>
+      </w:pPr>
+      <w:r>
+        <w:rPr>
+          <w:rFonts w:ascii="Calibri" w:eastAsia="Times New Roman" w:hAnsi="Calibri" w:cs="Calibri"/>
+          <w:lang w:val="fr-BE" w:eastAsia="en-GB"/>
+        </w:rPr>
+        <w:t>Nb d’enregistrement (</w:t>
+      </w:r>
+      <w:proofErr w:type="spellStart"/>
+      <w:r>
+        <w:rPr>
+          <w:rFonts w:ascii="Calibri" w:eastAsia="Times New Roman" w:hAnsi="Calibri" w:cs="Calibri"/>
+          <w:lang w:val="fr-BE" w:eastAsia="en-GB"/>
+        </w:rPr>
+        <w:t>length</w:t>
+      </w:r>
+      <w:proofErr w:type="spellEnd"/>
+      <w:r>
+        <w:rPr>
+          <w:rFonts w:ascii="Calibri" w:eastAsia="Times New Roman" w:hAnsi="Calibri" w:cs="Calibri"/>
+          <w:lang w:val="fr-BE" w:eastAsia="en-GB"/>
+        </w:rPr>
+        <w:t>)</w:t>
+      </w:r>
+    </w:p>
+    <w:p>
+      <w:pPr>
+        <w:numPr>
+          <w:ilvl w:val="2"/>
+          <w:numId w:val="2"/>
+        </w:numPr>
+        <w:spacing w:after="0" w:line="240" w:lineRule="auto"/>
+        <w:textAlignment w:val="center"/>
+        <w:rPr>
+          <w:rFonts w:ascii="Calibri" w:eastAsia="Times New Roman" w:hAnsi="Calibri" w:cs="Calibri"/>
+          <w:lang w:val="fr-BE" w:eastAsia="en-GB"/>
+        </w:rPr>
+      </w:pPr>
+      <w:proofErr w:type="spellStart"/>
+      <w:r>
+        <w:rPr>
+          <w:rFonts w:ascii="Calibri" w:eastAsia="Times New Roman" w:hAnsi="Calibri" w:cs="Calibri"/>
+          <w:lang w:val="fr-BE" w:eastAsia="en-GB"/>
+        </w:rPr>
+        <w:t>Periode</w:t>
+      </w:r>
+      <w:proofErr w:type="spellEnd"/>
+      <w:r>
+        <w:rPr>
+          <w:rFonts w:ascii="Calibri" w:eastAsia="Times New Roman" w:hAnsi="Calibri" w:cs="Calibri"/>
+          <w:lang w:val="fr-BE" w:eastAsia="en-GB"/>
+        </w:rPr>
+        <w:t xml:space="preserve"> (</w:t>
+      </w:r>
+      <w:proofErr w:type="spellStart"/>
+      <w:r>
+        <w:rPr>
+          <w:rFonts w:ascii="Calibri" w:eastAsia="Times New Roman" w:hAnsi="Calibri" w:cs="Calibri"/>
+          <w:lang w:val="fr-BE" w:eastAsia="en-GB"/>
+        </w:rPr>
+        <w:t>head</w:t>
+      </w:r>
+      <w:proofErr w:type="spellEnd"/>
+      <w:r>
+        <w:rPr>
+          <w:rFonts w:ascii="Calibri" w:eastAsia="Times New Roman" w:hAnsi="Calibri" w:cs="Calibri"/>
+          <w:lang w:val="fr-BE" w:eastAsia="en-GB"/>
+        </w:rPr>
+        <w:t xml:space="preserve">(date) et </w:t>
+      </w:r>
+      <w:proofErr w:type="spellStart"/>
+      <w:r>
+        <w:rPr>
+          <w:rFonts w:ascii="Calibri" w:eastAsia="Times New Roman" w:hAnsi="Calibri" w:cs="Calibri"/>
+          <w:lang w:val="fr-BE" w:eastAsia="en-GB"/>
+        </w:rPr>
+        <w:t>tail</w:t>
+      </w:r>
+      <w:proofErr w:type="spellEnd"/>
+      <w:r>
+        <w:rPr>
+          <w:rFonts w:ascii="Calibri" w:eastAsia="Times New Roman" w:hAnsi="Calibri" w:cs="Calibri"/>
+          <w:lang w:val="fr-BE" w:eastAsia="en-GB"/>
+        </w:rPr>
+        <w:t xml:space="preserve"> (date)</w:t>
+      </w:r>
+    </w:p>
+    <w:p>
+      <w:pPr>
+        <w:spacing w:after="0" w:line="240" w:lineRule="auto"/>
+        <w:textAlignment w:val="center"/>
+        <w:rPr>
+          <w:rFonts w:ascii="Calibri" w:eastAsia="Times New Roman" w:hAnsi="Calibri" w:cs="Calibri"/>
+          <w:lang w:val="fr-BE" w:eastAsia="en-GB"/>
+        </w:rPr>
+      </w:pPr>
+    </w:p>
+    <w:p>
+      <w:pPr>
+        <w:pStyle w:val="Paragraphedeliste"/>
+        <w:numPr>
+          <w:ilvl w:val="1"/>
+          <w:numId w:val="2"/>
+        </w:numPr>
+        <w:tabs>
+          <w:tab w:val="left" w:pos="1134"/>
+        </w:tabs>
+        <w:spacing w:after="0" w:line="240" w:lineRule="auto"/>
+        <w:ind w:left="1134" w:hanging="425"/>
+        <w:textAlignment w:val="center"/>
+        <w:rPr>
+          <w:rFonts w:ascii="Calibri" w:eastAsia="Times New Roman" w:hAnsi="Calibri" w:cs="Calibri"/>
+          <w:lang w:val="fr-BE" w:eastAsia="en-GB"/>
+        </w:rPr>
+      </w:pPr>
+      <w:r>
+        <w:rPr>
+          <w:rFonts w:ascii="Calibri" w:eastAsia="Times New Roman" w:hAnsi="Calibri" w:cs="Calibri"/>
+          <w:lang w:val="fr-BE" w:eastAsia="en-GB"/>
+        </w:rPr>
+        <w:t>Contrôle des données</w:t>
+      </w:r>
+    </w:p>
+    <w:p>
+      <w:pPr>
+        <w:numPr>
+          <w:ilvl w:val="2"/>
+          <w:numId w:val="3"/>
+        </w:numPr>
+        <w:spacing w:after="0" w:line="240" w:lineRule="auto"/>
+        <w:ind w:left="1620"/>
+        <w:textAlignment w:val="center"/>
+        <w:rPr>
+          <w:rFonts w:ascii="Calibri" w:eastAsia="Times New Roman" w:hAnsi="Calibri" w:cs="Calibri"/>
+          <w:lang w:val="fr-BE" w:eastAsia="en-GB"/>
+        </w:rPr>
+      </w:pPr>
+      <w:r>
+        <w:rPr>
+          <w:rFonts w:ascii="Calibri" w:eastAsia="Times New Roman" w:hAnsi="Calibri" w:cs="Calibri"/>
+          <w:lang w:val="fr-BE" w:eastAsia="en-GB"/>
+        </w:rPr>
+        <w:t xml:space="preserve">Combien de variables ? </w:t>
+      </w:r>
+    </w:p>
+    <w:p>
+      <w:pPr>
+        <w:numPr>
+          <w:ilvl w:val="2"/>
+          <w:numId w:val="3"/>
+        </w:numPr>
+        <w:spacing w:after="0" w:line="240" w:lineRule="auto"/>
+        <w:ind w:left="1620"/>
+        <w:textAlignment w:val="center"/>
+        <w:rPr>
+          <w:rFonts w:ascii="Calibri" w:eastAsia="Times New Roman" w:hAnsi="Calibri" w:cs="Calibri"/>
+          <w:lang w:val="fr-BE" w:eastAsia="en-GB"/>
+        </w:rPr>
+      </w:pPr>
+      <w:r>
+        <w:rPr>
+          <w:rFonts w:ascii="Calibri" w:eastAsia="Times New Roman" w:hAnsi="Calibri" w:cs="Calibri"/>
+          <w:lang w:val="fr-BE" w:eastAsia="en-GB"/>
+        </w:rPr>
+        <w:t>Quelles sont les variables et leur format ?</w:t>
+      </w:r>
+    </w:p>
+    <w:p>
+      <w:pPr>
+        <w:spacing w:after="0" w:line="240" w:lineRule="auto"/>
+        <w:ind w:left="1620"/>
+        <w:textAlignment w:val="center"/>
+        <w:rPr>
+          <w:rFonts w:ascii="Calibri" w:eastAsia="Times New Roman" w:hAnsi="Calibri" w:cs="Calibri"/>
+          <w:lang w:val="fr-BE" w:eastAsia="en-GB"/>
+        </w:rPr>
+      </w:pPr>
+      <w:r>
+        <w:rPr>
+          <w:rFonts w:ascii="Calibri" w:eastAsia="Times New Roman" w:hAnsi="Calibri" w:cs="Calibri"/>
+          <w:noProof/>
+          <w:lang w:val="fr-BE" w:eastAsia="en-GB"/>
+        </w:rPr>
+        <w:drawing>
+          <wp:inline distT="0" distB="0" distL="0" distR="0">
+            <wp:extent cx="3645050" cy="1270062"/>
+            <wp:effectExtent l="0" t="0" r="0" b="0"/>
+            <wp:docPr id="1" name="Image 1"/>
+            <wp:cNvGraphicFramePr>
+              <a:graphicFrameLocks xmlns:a="http://schemas.openxmlformats.org/drawingml/2006/main" noChangeAspect="1"/>
+            </wp:cNvGraphicFramePr>
+            <a:graphic xmlns:a="http://schemas.openxmlformats.org/drawingml/2006/main">
+              <a:graphicData uri="http://schemas.openxmlformats.org/drawingml/2006/picture">
+                <pic:pic xmlns:pic="http://schemas.openxmlformats.org/drawingml/2006/picture">
+                  <pic:nvPicPr>
+                    <pic:cNvPr id="1" name="Capture d’écran 2019-01-01 à 15.37.15.png"/>
+                    <pic:cNvPicPr/>
+                  </pic:nvPicPr>
+                  <pic:blipFill>
+                    <a:blip r:embed="rId5" cstate="print">
+                      <a:extLst>
+                        <a:ext uri="{28A0092B-C50C-407E-A947-70E740481C1C}">
+                          <a14:useLocalDpi xmlns:a14="http://schemas.microsoft.com/office/drawing/2010/main" val="0"/>
+                        </a:ext>
+                      </a:extLst>
+                    </a:blip>
+                    <a:stretch>
+                      <a:fillRect/>
+                    </a:stretch>
+                  </pic:blipFill>
+                  <pic:spPr>
+                    <a:xfrm>
+                      <a:off x="0" y="0"/>
+                      <a:ext cx="3675720" cy="1280749"/>
+                    </a:xfrm>
+                    <a:prstGeom prst="rect">
+                      <a:avLst/>
+                    </a:prstGeom>
+                  </pic:spPr>
+                </pic:pic>
+              </a:graphicData>
+            </a:graphic>
+          </wp:inline>
+        </w:drawing>
+      </w:r>
+    </w:p>
+    <w:p>
+      <w:pPr>
+        <w:pStyle w:val="Paragraphedeliste"/>
+        <w:numPr>
+          <w:ilvl w:val="2"/>
+          <w:numId w:val="3"/>
+        </w:numPr>
+        <w:spacing w:after="0" w:line="240" w:lineRule="auto"/>
+        <w:textAlignment w:val="center"/>
+        <w:rPr>
+          <w:rFonts w:ascii="Calibri" w:eastAsia="Times New Roman" w:hAnsi="Calibri" w:cs="Calibri"/>
+          <w:lang w:val="fr-BE" w:eastAsia="en-GB"/>
+        </w:rPr>
+      </w:pPr>
+      <w:r>
+        <w:rPr>
+          <w:rFonts w:ascii="Calibri" w:eastAsia="Times New Roman" w:hAnsi="Calibri" w:cs="Calibri"/>
+          <w:lang w:val="fr-BE" w:eastAsia="en-GB"/>
+        </w:rPr>
+        <w:t>Exploration</w:t>
+      </w:r>
+    </w:p>
+    <w:p>
+      <w:pPr>
+        <w:pStyle w:val="Paragraphedeliste"/>
+        <w:numPr>
+          <w:ilvl w:val="3"/>
+          <w:numId w:val="3"/>
+        </w:numPr>
+        <w:spacing w:after="0" w:line="240" w:lineRule="auto"/>
+        <w:textAlignment w:val="center"/>
+        <w:rPr>
+          <w:rFonts w:ascii="Calibri" w:eastAsia="Times New Roman" w:hAnsi="Calibri" w:cs="Calibri"/>
+          <w:lang w:val="fr-BE" w:eastAsia="en-GB"/>
+        </w:rPr>
+      </w:pPr>
+      <w:r>
+        <w:rPr>
+          <w:rFonts w:ascii="Calibri" w:eastAsia="Times New Roman" w:hAnsi="Calibri" w:cs="Calibri"/>
+          <w:lang w:val="fr-BE" w:eastAsia="en-GB"/>
+        </w:rPr>
+        <w:t>NB de countries</w:t>
+      </w:r>
+    </w:p>
+    <w:p>
+      <w:pPr>
+        <w:pStyle w:val="Paragraphedeliste"/>
+        <w:numPr>
+          <w:ilvl w:val="3"/>
+          <w:numId w:val="3"/>
+        </w:numPr>
+        <w:spacing w:after="0" w:line="240" w:lineRule="auto"/>
+        <w:textAlignment w:val="center"/>
+        <w:rPr>
+          <w:rFonts w:ascii="Calibri" w:eastAsia="Times New Roman" w:hAnsi="Calibri" w:cs="Calibri"/>
+          <w:lang w:val="fr-BE" w:eastAsia="en-GB"/>
+        </w:rPr>
+      </w:pPr>
+      <w:r>
+        <w:rPr>
+          <w:rFonts w:ascii="Calibri" w:eastAsia="Times New Roman" w:hAnsi="Calibri" w:cs="Calibri"/>
+          <w:lang w:val="fr-BE" w:eastAsia="en-GB"/>
+        </w:rPr>
+        <w:t xml:space="preserve">Cb de </w:t>
+      </w:r>
+      <w:proofErr w:type="spellStart"/>
+      <w:r>
+        <w:rPr>
+          <w:rFonts w:ascii="Calibri" w:eastAsia="Times New Roman" w:hAnsi="Calibri" w:cs="Calibri"/>
+          <w:lang w:val="fr-BE" w:eastAsia="en-GB"/>
+        </w:rPr>
+        <w:t>customers</w:t>
+      </w:r>
+      <w:proofErr w:type="spellEnd"/>
+      <w:r>
+        <w:rPr>
+          <w:rFonts w:ascii="Calibri" w:eastAsia="Times New Roman" w:hAnsi="Calibri" w:cs="Calibri"/>
+          <w:lang w:val="fr-BE" w:eastAsia="en-GB"/>
+        </w:rPr>
+        <w:t xml:space="preserve"> et transactions</w:t>
+      </w:r>
+    </w:p>
+    <w:p>
+      <w:pPr>
+        <w:pStyle w:val="Paragraphedeliste"/>
+        <w:numPr>
+          <w:ilvl w:val="3"/>
+          <w:numId w:val="3"/>
+        </w:numPr>
+        <w:spacing w:after="0" w:line="240" w:lineRule="auto"/>
+        <w:textAlignment w:val="center"/>
+        <w:rPr>
+          <w:rFonts w:ascii="Calibri" w:eastAsia="Times New Roman" w:hAnsi="Calibri" w:cs="Calibri"/>
+          <w:lang w:val="fr-BE" w:eastAsia="en-GB"/>
+        </w:rPr>
+      </w:pPr>
+      <w:proofErr w:type="spellStart"/>
+      <w:r>
+        <w:rPr>
+          <w:rFonts w:ascii="Calibri" w:eastAsia="Times New Roman" w:hAnsi="Calibri" w:cs="Calibri"/>
+          <w:lang w:val="fr-BE" w:eastAsia="en-GB"/>
+        </w:rPr>
+        <w:t>Cancelling</w:t>
+      </w:r>
+      <w:proofErr w:type="spellEnd"/>
+      <w:r>
+        <w:rPr>
+          <w:rFonts w:ascii="Calibri" w:eastAsia="Times New Roman" w:hAnsi="Calibri" w:cs="Calibri"/>
+          <w:lang w:val="fr-BE" w:eastAsia="en-GB"/>
+        </w:rPr>
+        <w:t xml:space="preserve"> </w:t>
+      </w:r>
+      <w:proofErr w:type="spellStart"/>
+      <w:r>
+        <w:rPr>
+          <w:rFonts w:ascii="Calibri" w:eastAsia="Times New Roman" w:hAnsi="Calibri" w:cs="Calibri"/>
+          <w:lang w:val="fr-BE" w:eastAsia="en-GB"/>
+        </w:rPr>
+        <w:t>orders</w:t>
+      </w:r>
+      <w:proofErr w:type="spellEnd"/>
+    </w:p>
+    <w:p>
+      <w:pPr>
+        <w:pStyle w:val="Paragraphedeliste"/>
+        <w:numPr>
+          <w:ilvl w:val="3"/>
+          <w:numId w:val="3"/>
+        </w:numPr>
+        <w:spacing w:after="0" w:line="240" w:lineRule="auto"/>
+        <w:textAlignment w:val="center"/>
+        <w:rPr>
+          <w:rFonts w:ascii="Calibri" w:eastAsia="Times New Roman" w:hAnsi="Calibri" w:cs="Calibri"/>
+          <w:lang w:val="fr-BE" w:eastAsia="en-GB"/>
+        </w:rPr>
+      </w:pPr>
+      <w:proofErr w:type="spellStart"/>
+      <w:r>
+        <w:rPr>
+          <w:rFonts w:ascii="Calibri" w:eastAsia="Times New Roman" w:hAnsi="Calibri" w:cs="Calibri"/>
+          <w:lang w:val="fr-BE" w:eastAsia="en-GB"/>
+        </w:rPr>
+        <w:t>Stockcode</w:t>
+      </w:r>
+      <w:proofErr w:type="spellEnd"/>
+    </w:p>
+    <w:p>
+      <w:pPr>
+        <w:pStyle w:val="Paragraphedeliste"/>
+        <w:numPr>
+          <w:ilvl w:val="4"/>
+          <w:numId w:val="3"/>
+        </w:numPr>
+        <w:spacing w:after="0" w:line="240" w:lineRule="auto"/>
+        <w:textAlignment w:val="center"/>
+        <w:rPr>
+          <w:rFonts w:ascii="Calibri" w:eastAsia="Times New Roman" w:hAnsi="Calibri" w:cs="Calibri"/>
+          <w:lang w:val="fr-BE" w:eastAsia="en-GB"/>
+        </w:rPr>
+      </w:pPr>
+      <w:r>
+        <w:rPr>
+          <w:rFonts w:ascii="Calibri" w:eastAsia="Times New Roman" w:hAnsi="Calibri" w:cs="Calibri"/>
+          <w:lang w:val="fr-BE" w:eastAsia="en-GB"/>
+        </w:rPr>
+        <w:t>POST</w:t>
+      </w:r>
+    </w:p>
+    <w:p>
+      <w:pPr>
+        <w:pStyle w:val="Paragraphedeliste"/>
+        <w:numPr>
+          <w:ilvl w:val="4"/>
+          <w:numId w:val="3"/>
+        </w:numPr>
+        <w:spacing w:after="0" w:line="240" w:lineRule="auto"/>
+        <w:textAlignment w:val="center"/>
+        <w:rPr>
+          <w:rFonts w:ascii="Calibri" w:eastAsia="Times New Roman" w:hAnsi="Calibri" w:cs="Calibri"/>
+          <w:lang w:val="fr-BE" w:eastAsia="en-GB"/>
+        </w:rPr>
+      </w:pPr>
+      <w:r>
+        <w:rPr>
+          <w:rFonts w:ascii="Calibri" w:eastAsia="Times New Roman" w:hAnsi="Calibri" w:cs="Calibri"/>
+          <w:lang w:val="fr-BE" w:eastAsia="en-GB"/>
+        </w:rPr>
+        <w:t>D</w:t>
+      </w:r>
+    </w:p>
+    <w:p>
+      <w:pPr>
+        <w:pStyle w:val="Paragraphedeliste"/>
+        <w:numPr>
+          <w:ilvl w:val="4"/>
+          <w:numId w:val="3"/>
+        </w:numPr>
+        <w:spacing w:after="0" w:line="240" w:lineRule="auto"/>
+        <w:textAlignment w:val="center"/>
+        <w:rPr>
+          <w:rFonts w:ascii="Calibri" w:eastAsia="Times New Roman" w:hAnsi="Calibri" w:cs="Calibri"/>
+          <w:lang w:val="fr-BE" w:eastAsia="en-GB"/>
+        </w:rPr>
+      </w:pPr>
+      <w:r>
+        <w:rPr>
+          <w:rFonts w:ascii="Calibri" w:eastAsia="Times New Roman" w:hAnsi="Calibri" w:cs="Calibri"/>
+          <w:lang w:val="fr-BE" w:eastAsia="en-GB"/>
+        </w:rPr>
+        <w:t>C2</w:t>
+      </w:r>
+    </w:p>
+    <w:p>
+      <w:pPr>
+        <w:pStyle w:val="Paragraphedeliste"/>
+        <w:numPr>
+          <w:ilvl w:val="4"/>
+          <w:numId w:val="3"/>
+        </w:numPr>
+        <w:spacing w:after="0" w:line="240" w:lineRule="auto"/>
+        <w:textAlignment w:val="center"/>
+        <w:rPr>
+          <w:rFonts w:ascii="Calibri" w:eastAsia="Times New Roman" w:hAnsi="Calibri" w:cs="Calibri"/>
+          <w:lang w:val="fr-BE" w:eastAsia="en-GB"/>
+        </w:rPr>
+      </w:pPr>
+      <w:r>
+        <w:rPr>
+          <w:rFonts w:ascii="Calibri" w:eastAsia="Times New Roman" w:hAnsi="Calibri" w:cs="Calibri"/>
+          <w:lang w:val="fr-BE" w:eastAsia="en-GB"/>
+        </w:rPr>
+        <w:t>M</w:t>
+      </w:r>
+    </w:p>
+    <w:p>
+      <w:pPr>
+        <w:pStyle w:val="Paragraphedeliste"/>
+        <w:numPr>
+          <w:ilvl w:val="4"/>
+          <w:numId w:val="3"/>
+        </w:numPr>
+        <w:spacing w:after="0" w:line="240" w:lineRule="auto"/>
+        <w:textAlignment w:val="center"/>
+        <w:rPr>
+          <w:rFonts w:ascii="Calibri" w:eastAsia="Times New Roman" w:hAnsi="Calibri" w:cs="Calibri"/>
+          <w:lang w:val="fr-BE" w:eastAsia="en-GB"/>
+        </w:rPr>
+      </w:pPr>
+      <w:r>
+        <w:rPr>
+          <w:rFonts w:ascii="Calibri" w:eastAsia="Times New Roman" w:hAnsi="Calibri" w:cs="Calibri"/>
+          <w:lang w:val="fr-BE" w:eastAsia="en-GB"/>
+        </w:rPr>
+        <w:t>Bank Charges</w:t>
+      </w:r>
+    </w:p>
+    <w:p>
+      <w:pPr>
+        <w:pStyle w:val="Paragraphedeliste"/>
+        <w:numPr>
+          <w:ilvl w:val="4"/>
+          <w:numId w:val="3"/>
+        </w:numPr>
+        <w:spacing w:after="0" w:line="240" w:lineRule="auto"/>
+        <w:textAlignment w:val="center"/>
+        <w:rPr>
+          <w:rFonts w:ascii="Calibri" w:eastAsia="Times New Roman" w:hAnsi="Calibri" w:cs="Calibri"/>
+          <w:lang w:val="fr-BE" w:eastAsia="en-GB"/>
+        </w:rPr>
+      </w:pPr>
+      <w:r>
+        <w:rPr>
+          <w:rFonts w:ascii="Calibri" w:eastAsia="Times New Roman" w:hAnsi="Calibri" w:cs="Calibri"/>
+          <w:lang w:val="fr-BE" w:eastAsia="en-GB"/>
+        </w:rPr>
+        <w:t xml:space="preserve">PADS </w:t>
+      </w:r>
+    </w:p>
+    <w:p>
+      <w:pPr>
+        <w:pStyle w:val="Paragraphedeliste"/>
+        <w:numPr>
+          <w:ilvl w:val="4"/>
+          <w:numId w:val="3"/>
+        </w:numPr>
+        <w:spacing w:after="0" w:line="240" w:lineRule="auto"/>
+        <w:textAlignment w:val="center"/>
+        <w:rPr>
+          <w:rFonts w:ascii="Calibri" w:eastAsia="Times New Roman" w:hAnsi="Calibri" w:cs="Calibri"/>
+          <w:lang w:val="fr-BE" w:eastAsia="en-GB"/>
+        </w:rPr>
+      </w:pPr>
+      <w:r>
+        <w:rPr>
+          <w:rFonts w:ascii="Calibri" w:eastAsia="Times New Roman" w:hAnsi="Calibri" w:cs="Calibri"/>
+          <w:lang w:val="fr-BE" w:eastAsia="en-GB"/>
+        </w:rPr>
+        <w:t>Dots</w:t>
+      </w:r>
+    </w:p>
+    <w:p>
+      <w:pPr>
+        <w:spacing w:after="0" w:line="240" w:lineRule="auto"/>
+        <w:ind w:left="1620"/>
+        <w:textAlignment w:val="center"/>
+        <w:rPr>
+          <w:rFonts w:ascii="Calibri" w:eastAsia="Times New Roman" w:hAnsi="Calibri" w:cs="Calibri"/>
+          <w:lang w:val="fr-BE" w:eastAsia="en-GB"/>
+        </w:rPr>
+      </w:pPr>
+    </w:p>
+    <w:p>
+      <w:pPr>
+        <w:numPr>
+          <w:ilvl w:val="1"/>
+          <w:numId w:val="3"/>
+        </w:numPr>
+        <w:spacing w:after="0" w:line="240" w:lineRule="auto"/>
+        <w:ind w:left="1080"/>
+        <w:textAlignment w:val="center"/>
+        <w:rPr>
+          <w:rFonts w:ascii="Calibri" w:eastAsia="Times New Roman" w:hAnsi="Calibri" w:cs="Calibri"/>
+          <w:lang w:val="fr-BE" w:eastAsia="en-GB"/>
+        </w:rPr>
+      </w:pPr>
+      <w:r>
+        <w:rPr>
+          <w:rFonts w:ascii="Calibri" w:eastAsia="Times New Roman" w:hAnsi="Calibri" w:cs="Calibri"/>
+          <w:lang w:val="fr-BE" w:eastAsia="en-GB"/>
+        </w:rPr>
+        <w:t>Data Clean</w:t>
+      </w:r>
+    </w:p>
+    <w:p>
+      <w:pPr>
+        <w:numPr>
+          <w:ilvl w:val="2"/>
+          <w:numId w:val="4"/>
+        </w:numPr>
+        <w:spacing w:after="0" w:line="240" w:lineRule="auto"/>
+        <w:ind w:left="1620"/>
+        <w:textAlignment w:val="center"/>
+        <w:rPr>
+          <w:rFonts w:ascii="Calibri" w:eastAsia="Times New Roman" w:hAnsi="Calibri" w:cs="Calibri"/>
+          <w:lang w:val="fr-BE" w:eastAsia="en-GB"/>
+        </w:rPr>
+      </w:pPr>
+      <w:r>
+        <w:rPr>
+          <w:rFonts w:ascii="Calibri" w:eastAsia="Times New Roman" w:hAnsi="Calibri" w:cs="Calibri"/>
+          <w:lang w:val="fr-BE" w:eastAsia="en-GB"/>
+        </w:rPr>
+        <w:t xml:space="preserve">Supprimer les données </w:t>
+      </w:r>
+      <w:r>
+        <w:rPr>
+          <w:rFonts w:ascii="Calibri" w:eastAsia="Times New Roman" w:hAnsi="Calibri" w:cs="Calibri"/>
+          <w:lang w:val="fr-BE" w:eastAsia="en-GB"/>
+        </w:rPr>
+        <w:t xml:space="preserve">non </w:t>
+      </w:r>
+      <w:proofErr w:type="spellStart"/>
+      <w:r>
+        <w:rPr>
+          <w:rFonts w:ascii="Calibri" w:eastAsia="Times New Roman" w:hAnsi="Calibri" w:cs="Calibri"/>
+          <w:lang w:val="fr-BE" w:eastAsia="en-GB"/>
+        </w:rPr>
+        <w:t>nécéssaires</w:t>
+      </w:r>
+      <w:proofErr w:type="spellEnd"/>
+      <w:r>
+        <w:rPr>
+          <w:rFonts w:ascii="Calibri" w:eastAsia="Times New Roman" w:hAnsi="Calibri" w:cs="Calibri"/>
+          <w:lang w:val="fr-BE" w:eastAsia="en-GB"/>
+        </w:rPr>
+        <w:t xml:space="preserve"> ('POST', 'D', 'C2', 'M', 'BANK CHARGES', 'PADS', 'DOT')</w:t>
+      </w:r>
+    </w:p>
+    <w:p>
+      <w:pPr>
+        <w:numPr>
+          <w:ilvl w:val="2"/>
+          <w:numId w:val="4"/>
+        </w:numPr>
+        <w:spacing w:after="0" w:line="240" w:lineRule="auto"/>
+        <w:ind w:left="1620"/>
+        <w:textAlignment w:val="center"/>
+        <w:rPr>
+          <w:rFonts w:ascii="Calibri" w:eastAsia="Times New Roman" w:hAnsi="Calibri" w:cs="Calibri"/>
+          <w:lang w:val="fr-BE" w:eastAsia="en-GB"/>
+        </w:rPr>
+      </w:pPr>
+      <w:r>
+        <w:rPr>
+          <w:rFonts w:ascii="Calibri" w:eastAsia="Times New Roman" w:hAnsi="Calibri" w:cs="Calibri"/>
+          <w:lang w:val="fr-BE" w:eastAsia="en-GB"/>
+        </w:rPr>
+        <w:t>Supprimer les données dupliquées</w:t>
+      </w:r>
+    </w:p>
+    <w:p>
+      <w:pPr>
+        <w:numPr>
+          <w:ilvl w:val="2"/>
+          <w:numId w:val="4"/>
+        </w:numPr>
+        <w:spacing w:after="0" w:line="240" w:lineRule="auto"/>
+        <w:ind w:left="1620"/>
+        <w:textAlignment w:val="center"/>
+        <w:rPr>
+          <w:rFonts w:ascii="Calibri" w:eastAsia="Times New Roman" w:hAnsi="Calibri" w:cs="Calibri"/>
+          <w:lang w:eastAsia="en-GB"/>
+        </w:rPr>
+      </w:pPr>
+      <w:r>
+        <w:rPr>
+          <w:rFonts w:ascii="Calibri" w:eastAsia="Times New Roman" w:hAnsi="Calibri" w:cs="Calibri"/>
+          <w:lang w:eastAsia="en-GB"/>
+        </w:rPr>
+        <w:t xml:space="preserve">% de </w:t>
+      </w:r>
+      <w:proofErr w:type="spellStart"/>
+      <w:r>
+        <w:rPr>
+          <w:rFonts w:ascii="Calibri" w:eastAsia="Times New Roman" w:hAnsi="Calibri" w:cs="Calibri"/>
+          <w:lang w:eastAsia="en-GB"/>
+        </w:rPr>
+        <w:t>données</w:t>
+      </w:r>
+      <w:proofErr w:type="spellEnd"/>
+      <w:r>
+        <w:rPr>
+          <w:rFonts w:ascii="Calibri" w:eastAsia="Times New Roman" w:hAnsi="Calibri" w:cs="Calibri"/>
+          <w:lang w:eastAsia="en-GB"/>
+        </w:rPr>
+        <w:t xml:space="preserve"> </w:t>
+      </w:r>
+      <w:proofErr w:type="spellStart"/>
+      <w:r>
+        <w:rPr>
+          <w:rFonts w:ascii="Calibri" w:eastAsia="Times New Roman" w:hAnsi="Calibri" w:cs="Calibri"/>
+          <w:lang w:eastAsia="en-GB"/>
+        </w:rPr>
+        <w:t>supprimés</w:t>
+      </w:r>
+      <w:proofErr w:type="spellEnd"/>
+      <w:r>
+        <w:rPr>
+          <w:rFonts w:ascii="Calibri" w:eastAsia="Times New Roman" w:hAnsi="Calibri" w:cs="Calibri"/>
+          <w:lang w:eastAsia="en-GB"/>
+        </w:rPr>
+        <w:t xml:space="preserve">: </w:t>
+      </w:r>
+      <w:r>
+        <w:rPr>
+          <w:rFonts w:ascii="Calibri" w:eastAsia="Times New Roman" w:hAnsi="Calibri" w:cs="Calibri"/>
+          <w:lang w:eastAsia="en-GB"/>
+        </w:rPr>
+        <w:t>New Data length (</w:t>
+      </w:r>
+      <w:proofErr w:type="gramStart"/>
+      <w:r>
+        <w:rPr>
+          <w:rFonts w:ascii="Calibri" w:eastAsia="Times New Roman" w:hAnsi="Calibri" w:cs="Calibri"/>
+          <w:lang w:eastAsia="en-GB"/>
+        </w:rPr>
+        <w:t>dim(</w:t>
+      </w:r>
+      <w:proofErr w:type="spellStart"/>
+      <w:proofErr w:type="gramEnd"/>
+      <w:r>
+        <w:rPr>
+          <w:rFonts w:ascii="Calibri" w:eastAsia="Times New Roman" w:hAnsi="Calibri" w:cs="Calibri"/>
+          <w:lang w:eastAsia="en-GB"/>
+        </w:rPr>
+        <w:t>OnlineretailClean</w:t>
+      </w:r>
+      <w:proofErr w:type="spellEnd"/>
+      <w:r>
+        <w:rPr>
+          <w:rFonts w:ascii="Calibri" w:eastAsia="Times New Roman" w:hAnsi="Calibri" w:cs="Calibri"/>
+          <w:lang w:eastAsia="en-GB"/>
+        </w:rPr>
+        <w:t>)-dim(</w:t>
+      </w:r>
+      <w:proofErr w:type="spellStart"/>
+      <w:r>
+        <w:rPr>
+          <w:rFonts w:ascii="Calibri" w:eastAsia="Times New Roman" w:hAnsi="Calibri" w:cs="Calibri"/>
+          <w:lang w:eastAsia="en-GB"/>
+        </w:rPr>
+        <w:t>UniqueOnelineretailClean</w:t>
+      </w:r>
+      <w:proofErr w:type="spellEnd"/>
+      <w:r>
+        <w:rPr>
+          <w:rFonts w:ascii="Calibri" w:eastAsia="Times New Roman" w:hAnsi="Calibri" w:cs="Calibri"/>
+          <w:lang w:eastAsia="en-GB"/>
+        </w:rPr>
+        <w:t>))</w:t>
+      </w:r>
+    </w:p>
+    <w:p>
+      <w:pPr>
+        <w:spacing w:after="0" w:line="240" w:lineRule="auto"/>
+        <w:ind w:left="1620"/>
+        <w:textAlignment w:val="center"/>
+        <w:rPr>
+          <w:rFonts w:ascii="Calibri" w:eastAsia="Times New Roman" w:hAnsi="Calibri" w:cs="Calibri"/>
+          <w:lang w:eastAsia="en-GB"/>
+        </w:rPr>
+      </w:pPr>
       <w:bookmarkStart w:id="0" w:name="_GoBack"/>
       <w:bookmarkEnd w:id="0"/>
     </w:p>
     <w:p>
       <w:pPr>
         <w:numPr>
-          <w:ilvl w:val="2"/>
-          <w:numId w:val="3"/>
-        </w:numPr>
-        <w:spacing w:after="0" w:line="240" w:lineRule="auto"/>
-        <w:ind w:left="1620"/>
-        <w:textAlignment w:val="center"/>
-        <w:rPr>
-          <w:rFonts w:ascii="Calibri" w:eastAsia="Times New Roman" w:hAnsi="Calibri" w:cs="Calibri"/>
-          <w:lang w:val="fr-BE" w:eastAsia="en-GB"/>
-        </w:rPr>
-      </w:pPr>
-      <w:r>
-        <w:rPr>
-          <w:rFonts w:ascii="Calibri" w:eastAsia="Times New Roman" w:hAnsi="Calibri" w:cs="Calibri"/>
-          <w:lang w:val="fr-BE" w:eastAsia="en-GB"/>
-        </w:rPr>
-        <w:t xml:space="preserve">Data </w:t>
-      </w:r>
-      <w:proofErr w:type="spellStart"/>
-      <w:r>
-        <w:rPr>
-          <w:rFonts w:ascii="Calibri" w:eastAsia="Times New Roman" w:hAnsi="Calibri" w:cs="Calibri"/>
-          <w:lang w:val="fr-BE" w:eastAsia="en-GB"/>
-        </w:rPr>
-        <w:t>length</w:t>
-      </w:r>
-      <w:proofErr w:type="spellEnd"/>
-    </w:p>
-    <w:p>
-      <w:pPr>
-        <w:numPr>
-          <w:ilvl w:val="2"/>
-          <w:numId w:val="3"/>
-        </w:numPr>
-        <w:spacing w:after="0" w:line="240" w:lineRule="auto"/>
-        <w:ind w:left="1620"/>
-        <w:textAlignment w:val="center"/>
-        <w:rPr>
-          <w:rFonts w:ascii="Calibri" w:eastAsia="Times New Roman" w:hAnsi="Calibri" w:cs="Calibri"/>
-          <w:lang w:val="fr-BE" w:eastAsia="en-GB"/>
-        </w:rPr>
-      </w:pPr>
-      <w:r>
-        <w:rPr>
-          <w:rFonts w:ascii="Calibri" w:eastAsia="Times New Roman" w:hAnsi="Calibri" w:cs="Calibri"/>
-          <w:lang w:val="fr-BE" w:eastAsia="en-GB"/>
-        </w:rPr>
-        <w:t xml:space="preserve">How </w:t>
-      </w:r>
-      <w:proofErr w:type="spellStart"/>
-      <w:r>
-        <w:rPr>
-          <w:rFonts w:ascii="Calibri" w:eastAsia="Times New Roman" w:hAnsi="Calibri" w:cs="Calibri"/>
-          <w:lang w:val="fr-BE" w:eastAsia="en-GB"/>
-        </w:rPr>
-        <w:t>many</w:t>
-      </w:r>
-      <w:proofErr w:type="spellEnd"/>
-      <w:r>
-        <w:rPr>
-          <w:rFonts w:ascii="Calibri" w:eastAsia="Times New Roman" w:hAnsi="Calibri" w:cs="Calibri"/>
-          <w:lang w:val="fr-BE" w:eastAsia="en-GB"/>
-        </w:rPr>
-        <w:t xml:space="preserve"> variables ?</w:t>
-      </w:r>
-    </w:p>
-    <w:p>
-      <w:pPr>
-        <w:numPr>
-          <w:ilvl w:val="2"/>
-          <w:numId w:val="3"/>
-        </w:numPr>
-        <w:spacing w:after="0" w:line="240" w:lineRule="auto"/>
-        <w:ind w:left="1620"/>
-        <w:textAlignment w:val="center"/>
-        <w:rPr>
-          <w:rFonts w:ascii="Calibri" w:eastAsia="Times New Roman" w:hAnsi="Calibri" w:cs="Calibri"/>
-          <w:lang w:eastAsia="en-GB"/>
-        </w:rPr>
-      </w:pPr>
-      <w:r>
-        <w:rPr>
-          <w:rFonts w:ascii="Calibri" w:eastAsia="Times New Roman" w:hAnsi="Calibri" w:cs="Calibri"/>
-          <w:lang w:eastAsia="en-GB"/>
-        </w:rPr>
-        <w:t xml:space="preserve">What are the </w:t>
-      </w:r>
-      <w:proofErr w:type="spellStart"/>
-      <w:r>
-        <w:rPr>
-          <w:rFonts w:ascii="Calibri" w:eastAsia="Times New Roman" w:hAnsi="Calibri" w:cs="Calibri"/>
-          <w:lang w:eastAsia="en-GB"/>
-        </w:rPr>
-        <w:t>differrent</w:t>
-      </w:r>
-      <w:proofErr w:type="spellEnd"/>
-      <w:r>
-        <w:rPr>
-          <w:rFonts w:ascii="Calibri" w:eastAsia="Times New Roman" w:hAnsi="Calibri" w:cs="Calibri"/>
-          <w:lang w:eastAsia="en-GB"/>
-        </w:rPr>
-        <w:t xml:space="preserve"> </w:t>
-      </w:r>
-      <w:proofErr w:type="gramStart"/>
-      <w:r>
-        <w:rPr>
-          <w:rFonts w:ascii="Calibri" w:eastAsia="Times New Roman" w:hAnsi="Calibri" w:cs="Calibri"/>
-          <w:lang w:eastAsia="en-GB"/>
-        </w:rPr>
-        <w:t>variables ?</w:t>
-      </w:r>
-      <w:proofErr w:type="gramEnd"/>
-    </w:p>
-    <w:p>
-      <w:pPr>
-        <w:numPr>
-          <w:ilvl w:val="1"/>
-          <w:numId w:val="3"/>
-        </w:numPr>
-        <w:spacing w:after="0" w:line="240" w:lineRule="auto"/>
-        <w:ind w:left="1080"/>
-        <w:textAlignment w:val="center"/>
-        <w:rPr>
-          <w:rFonts w:ascii="Calibri" w:eastAsia="Times New Roman" w:hAnsi="Calibri" w:cs="Calibri"/>
-          <w:lang w:val="fr-BE" w:eastAsia="en-GB"/>
-        </w:rPr>
-      </w:pPr>
-      <w:r>
-        <w:rPr>
-          <w:rFonts w:ascii="Calibri" w:eastAsia="Times New Roman" w:hAnsi="Calibri" w:cs="Calibri"/>
-          <w:lang w:val="fr-BE" w:eastAsia="en-GB"/>
-        </w:rPr>
-        <w:t>Data Clean</w:t>
-      </w:r>
-    </w:p>
-    <w:p>
-      <w:pPr>
-        <w:numPr>
-          <w:ilvl w:val="2"/>
-          <w:numId w:val="4"/>
-        </w:numPr>
-        <w:spacing w:after="0" w:line="240" w:lineRule="auto"/>
-        <w:ind w:left="1620"/>
-        <w:textAlignment w:val="center"/>
-        <w:rPr>
-          <w:rFonts w:ascii="Calibri" w:eastAsia="Times New Roman" w:hAnsi="Calibri" w:cs="Calibri"/>
-          <w:lang w:val="fr-BE" w:eastAsia="en-GB"/>
-        </w:rPr>
-      </w:pPr>
-      <w:proofErr w:type="spellStart"/>
-      <w:r>
-        <w:rPr>
-          <w:rFonts w:ascii="Calibri" w:eastAsia="Times New Roman" w:hAnsi="Calibri" w:cs="Calibri"/>
-          <w:lang w:val="fr-BE" w:eastAsia="en-GB"/>
-        </w:rPr>
-        <w:t>Remove</w:t>
-      </w:r>
-      <w:proofErr w:type="spellEnd"/>
-      <w:r>
-        <w:rPr>
-          <w:rFonts w:ascii="Calibri" w:eastAsia="Times New Roman" w:hAnsi="Calibri" w:cs="Calibri"/>
-          <w:lang w:val="fr-BE" w:eastAsia="en-GB"/>
-        </w:rPr>
-        <w:t xml:space="preserve"> </w:t>
-      </w:r>
-      <w:proofErr w:type="spellStart"/>
-      <w:r>
-        <w:rPr>
-          <w:rFonts w:ascii="Calibri" w:eastAsia="Times New Roman" w:hAnsi="Calibri" w:cs="Calibri"/>
-          <w:lang w:val="fr-BE" w:eastAsia="en-GB"/>
-        </w:rPr>
-        <w:t>missing</w:t>
-      </w:r>
-      <w:proofErr w:type="spellEnd"/>
-      <w:r>
-        <w:rPr>
-          <w:rFonts w:ascii="Calibri" w:eastAsia="Times New Roman" w:hAnsi="Calibri" w:cs="Calibri"/>
-          <w:lang w:val="fr-BE" w:eastAsia="en-GB"/>
-        </w:rPr>
-        <w:t xml:space="preserve"> </w:t>
-      </w:r>
-      <w:proofErr w:type="spellStart"/>
-      <w:r>
-        <w:rPr>
-          <w:rFonts w:ascii="Calibri" w:eastAsia="Times New Roman" w:hAnsi="Calibri" w:cs="Calibri"/>
-          <w:lang w:val="fr-BE" w:eastAsia="en-GB"/>
-        </w:rPr>
-        <w:t>customerID</w:t>
-      </w:r>
-      <w:proofErr w:type="spellEnd"/>
-    </w:p>
-    <w:p>
-      <w:pPr>
-        <w:numPr>
-          <w:ilvl w:val="2"/>
-          <w:numId w:val="4"/>
-        </w:numPr>
-        <w:spacing w:after="0" w:line="240" w:lineRule="auto"/>
-        <w:ind w:left="1620"/>
-        <w:textAlignment w:val="center"/>
-        <w:rPr>
-          <w:rFonts w:ascii="Calibri" w:eastAsia="Times New Roman" w:hAnsi="Calibri" w:cs="Calibri"/>
-          <w:lang w:eastAsia="en-GB"/>
-        </w:rPr>
-      </w:pPr>
-      <w:r>
-        <w:rPr>
-          <w:rFonts w:ascii="Calibri" w:eastAsia="Times New Roman" w:hAnsi="Calibri" w:cs="Calibri"/>
-          <w:lang w:eastAsia="en-GB"/>
-        </w:rPr>
-        <w:t xml:space="preserve">Remove </w:t>
-      </w:r>
-      <w:proofErr w:type="spellStart"/>
-      <w:r>
-        <w:rPr>
-          <w:rFonts w:ascii="Calibri" w:eastAsia="Times New Roman" w:hAnsi="Calibri" w:cs="Calibri"/>
-          <w:lang w:eastAsia="en-GB"/>
-        </w:rPr>
-        <w:t>doubtfull</w:t>
-      </w:r>
-      <w:proofErr w:type="spellEnd"/>
-      <w:r>
-        <w:rPr>
-          <w:rFonts w:ascii="Calibri" w:eastAsia="Times New Roman" w:hAnsi="Calibri" w:cs="Calibri"/>
-          <w:lang w:eastAsia="en-GB"/>
-        </w:rPr>
-        <w:t xml:space="preserve"> invoices ('POST', 'D', 'C2', 'M', 'BANK CHARGES', 'PADS', 'DOT')</w:t>
-      </w:r>
-    </w:p>
-    <w:p>
-      <w:pPr>
-        <w:numPr>
-          <w:ilvl w:val="2"/>
-          <w:numId w:val="4"/>
-        </w:numPr>
-        <w:spacing w:after="0" w:line="240" w:lineRule="auto"/>
-        <w:ind w:left="1620"/>
-        <w:textAlignment w:val="center"/>
-        <w:rPr>
-          <w:rFonts w:ascii="Calibri" w:eastAsia="Times New Roman" w:hAnsi="Calibri" w:cs="Calibri"/>
-          <w:lang w:val="fr-BE" w:eastAsia="en-GB"/>
-        </w:rPr>
-      </w:pPr>
-      <w:proofErr w:type="spellStart"/>
-      <w:r>
-        <w:rPr>
-          <w:rFonts w:ascii="Calibri" w:eastAsia="Times New Roman" w:hAnsi="Calibri" w:cs="Calibri"/>
-          <w:lang w:val="fr-BE" w:eastAsia="en-GB"/>
-        </w:rPr>
-        <w:t>Remove</w:t>
-      </w:r>
-      <w:proofErr w:type="spellEnd"/>
-      <w:r>
-        <w:rPr>
-          <w:rFonts w:ascii="Calibri" w:eastAsia="Times New Roman" w:hAnsi="Calibri" w:cs="Calibri"/>
-          <w:lang w:val="fr-BE" w:eastAsia="en-GB"/>
-        </w:rPr>
-        <w:t xml:space="preserve"> Duplicates</w:t>
-      </w:r>
-    </w:p>
-    <w:p>
-      <w:pPr>
-        <w:numPr>
-          <w:ilvl w:val="2"/>
-          <w:numId w:val="4"/>
-        </w:numPr>
-        <w:spacing w:after="0" w:line="240" w:lineRule="auto"/>
-        <w:ind w:left="1620"/>
-        <w:textAlignment w:val="center"/>
-        <w:rPr>
-          <w:rFonts w:ascii="Calibri" w:eastAsia="Times New Roman" w:hAnsi="Calibri" w:cs="Calibri"/>
-          <w:lang w:eastAsia="en-GB"/>
-        </w:rPr>
-      </w:pPr>
-      <w:r>
-        <w:rPr>
-          <w:rFonts w:ascii="Calibri" w:eastAsia="Times New Roman" w:hAnsi="Calibri" w:cs="Calibri"/>
-          <w:lang w:eastAsia="en-GB"/>
-        </w:rPr>
-        <w:t>New Data length (dim(</w:t>
-      </w:r>
-      <w:proofErr w:type="spellStart"/>
-      <w:r>
-        <w:rPr>
-          <w:rFonts w:ascii="Calibri" w:eastAsia="Times New Roman" w:hAnsi="Calibri" w:cs="Calibri"/>
-          <w:lang w:eastAsia="en-GB"/>
-        </w:rPr>
-        <w:t>OnlineretailClean</w:t>
-      </w:r>
-      <w:proofErr w:type="spellEnd"/>
-      <w:r>
-        <w:rPr>
-          <w:rFonts w:ascii="Calibri" w:eastAsia="Times New Roman" w:hAnsi="Calibri" w:cs="Calibri"/>
-          <w:lang w:eastAsia="en-GB"/>
-        </w:rPr>
-        <w:t>)-dim(</w:t>
-      </w:r>
-      <w:proofErr w:type="spellStart"/>
-      <w:r>
-        <w:rPr>
-          <w:rFonts w:ascii="Calibri" w:eastAsia="Times New Roman" w:hAnsi="Calibri" w:cs="Calibri"/>
-          <w:lang w:eastAsia="en-GB"/>
-        </w:rPr>
-        <w:t>UniqueOnelineretailClean</w:t>
-      </w:r>
-      <w:proofErr w:type="spellEnd"/>
-      <w:r>
-        <w:rPr>
-          <w:rFonts w:ascii="Calibri" w:eastAsia="Times New Roman" w:hAnsi="Calibri" w:cs="Calibri"/>
-          <w:lang w:eastAsia="en-GB"/>
-        </w:rPr>
-        <w:t>))</w:t>
-      </w:r>
-    </w:p>
-    <w:p>
-      <w:pPr>
-        <w:numPr>
           <w:ilvl w:val="0"/>
           <w:numId w:val="4"/>
         </w:numPr>
@@ -858,6 +1331,7 @@
           <w:rFonts w:ascii="Calibri" w:eastAsia="Times New Roman" w:hAnsi="Calibri" w:cs="Calibri"/>
           <w:lang w:val="fr-BE" w:eastAsia="en-GB"/>
         </w:rPr>
+        <w:lastRenderedPageBreak/>
         <w:t xml:space="preserve">Product </w:t>
       </w:r>
       <w:proofErr w:type="spellStart"/>
@@ -906,21 +1380,12 @@
           <w:lang w:val="fr-BE" w:eastAsia="en-GB"/>
         </w:rPr>
       </w:pPr>
-      <w:proofErr w:type="gramStart"/>
-      <w:r>
-        <w:rPr>
-          <w:rFonts w:ascii="Calibri" w:eastAsia="Times New Roman" w:hAnsi="Calibri" w:cs="Calibri"/>
-          <w:lang w:val="fr-BE" w:eastAsia="en-GB"/>
-        </w:rPr>
-        <w:t>Cor(</w:t>
-      </w:r>
-      <w:proofErr w:type="gramEnd"/>
-      <w:r>
-        <w:rPr>
-          <w:rFonts w:ascii="Calibri" w:eastAsia="Times New Roman" w:hAnsi="Calibri" w:cs="Calibri"/>
-          <w:lang w:val="fr-BE" w:eastAsia="en-GB"/>
-        </w:rPr>
-        <w:t xml:space="preserve">) </w:t>
+      <w:r>
+        <w:rPr>
+          <w:rFonts w:ascii="Calibri" w:eastAsia="Times New Roman" w:hAnsi="Calibri" w:cs="Calibri"/>
+          <w:lang w:val="fr-BE" w:eastAsia="en-GB"/>
+        </w:rPr>
+        <w:t xml:space="preserve">Cor() </w:t>
       </w:r>
     </w:p>
     <w:p>
@@ -992,7 +1457,6 @@
         </w:rPr>
       </w:pPr>
       <w:proofErr w:type="spellStart"/>
-      <w:proofErr w:type="gramStart"/>
       <w:r>
         <w:rPr>
           <w:rFonts w:ascii="Calibri" w:eastAsia="Times New Roman" w:hAnsi="Calibri" w:cs="Calibri"/>
@@ -1006,15 +1470,7 @@
           <w:rFonts w:ascii="Calibri" w:eastAsia="Times New Roman" w:hAnsi="Calibri" w:cs="Calibri"/>
           <w:lang w:val="fr-BE" w:eastAsia="en-GB"/>
         </w:rPr>
-        <w:t>(</w:t>
-      </w:r>
-      <w:proofErr w:type="gramEnd"/>
-      <w:r>
-        <w:rPr>
-          <w:rFonts w:ascii="Calibri" w:eastAsia="Times New Roman" w:hAnsi="Calibri" w:cs="Calibri"/>
-          <w:lang w:val="fr-BE" w:eastAsia="en-GB"/>
-        </w:rPr>
-        <w:t>)</w:t>
+        <w:t>()</w:t>
       </w:r>
     </w:p>
     <w:p>
@@ -1141,7 +1597,6 @@
         </w:rPr>
       </w:pPr>
       <w:proofErr w:type="spellStart"/>
-      <w:proofErr w:type="gramStart"/>
       <w:r>
         <w:rPr>
           <w:rFonts w:ascii="Calibri" w:eastAsia="Times New Roman" w:hAnsi="Calibri" w:cs="Calibri"/>
@@ -1150,7 +1605,6 @@
         <w:t>inertia.dudi</w:t>
       </w:r>
       <w:proofErr w:type="spellEnd"/>
-      <w:proofErr w:type="gramEnd"/>
       <w:r>
         <w:rPr>
           <w:rFonts w:ascii="Calibri" w:eastAsia="Times New Roman" w:hAnsi="Calibri" w:cs="Calibri"/>
@@ -1182,21 +1636,12 @@
           <w:lang w:val="fr-BE" w:eastAsia="en-GB"/>
         </w:rPr>
       </w:pPr>
-      <w:proofErr w:type="gramStart"/>
-      <w:r>
-        <w:rPr>
-          <w:rFonts w:ascii="Calibri" w:eastAsia="Times New Roman" w:hAnsi="Calibri" w:cs="Calibri"/>
-          <w:lang w:val="fr-BE" w:eastAsia="en-GB"/>
-        </w:rPr>
-        <w:t>score(</w:t>
-      </w:r>
-      <w:proofErr w:type="gramEnd"/>
-      <w:r>
-        <w:rPr>
-          <w:rFonts w:ascii="Calibri" w:eastAsia="Times New Roman" w:hAnsi="Calibri" w:cs="Calibri"/>
-          <w:lang w:val="fr-BE" w:eastAsia="en-GB"/>
-        </w:rPr>
-        <w:t xml:space="preserve">pcaProductAde4, </w:t>
+      <w:r>
+        <w:rPr>
+          <w:rFonts w:ascii="Calibri" w:eastAsia="Times New Roman" w:hAnsi="Calibri" w:cs="Calibri"/>
+          <w:lang w:val="fr-BE" w:eastAsia="en-GB"/>
+        </w:rPr>
+        <w:t xml:space="preserve">score(pcaProductAde4, </w:t>
       </w:r>
       <w:proofErr w:type="spellStart"/>
       <w:r>
@@ -1229,21 +1674,12 @@
           <w:lang w:val="fr-BE" w:eastAsia="en-GB"/>
         </w:rPr>
       </w:pPr>
-      <w:proofErr w:type="gramStart"/>
-      <w:r>
-        <w:rPr>
-          <w:rFonts w:ascii="Calibri" w:eastAsia="Times New Roman" w:hAnsi="Calibri" w:cs="Calibri"/>
-          <w:lang w:val="fr-BE" w:eastAsia="en-GB"/>
-        </w:rPr>
-        <w:t>score(</w:t>
-      </w:r>
-      <w:proofErr w:type="gramEnd"/>
-      <w:r>
-        <w:rPr>
-          <w:rFonts w:ascii="Calibri" w:eastAsia="Times New Roman" w:hAnsi="Calibri" w:cs="Calibri"/>
-          <w:lang w:val="fr-BE" w:eastAsia="en-GB"/>
-        </w:rPr>
-        <w:t xml:space="preserve">pcaProductAde4, </w:t>
+      <w:r>
+        <w:rPr>
+          <w:rFonts w:ascii="Calibri" w:eastAsia="Times New Roman" w:hAnsi="Calibri" w:cs="Calibri"/>
+          <w:lang w:val="fr-BE" w:eastAsia="en-GB"/>
+        </w:rPr>
+        <w:t xml:space="preserve">score(pcaProductAde4, </w:t>
       </w:r>
       <w:proofErr w:type="spellStart"/>
       <w:r>
@@ -1277,7 +1713,6 @@
         </w:rPr>
       </w:pPr>
       <w:proofErr w:type="spellStart"/>
-      <w:proofErr w:type="gramStart"/>
       <w:r>
         <w:rPr>
           <w:rFonts w:ascii="Calibri" w:eastAsia="Times New Roman" w:hAnsi="Calibri" w:cs="Calibri"/>
@@ -1286,7 +1721,6 @@
         <w:t>s.corcircle</w:t>
       </w:r>
       <w:proofErr w:type="spellEnd"/>
-      <w:proofErr w:type="gramEnd"/>
       <w:r>
         <w:rPr>
           <w:rFonts w:ascii="Calibri" w:eastAsia="Times New Roman" w:hAnsi="Calibri" w:cs="Calibri"/>
@@ -1724,7 +2158,7 @@
         <w:ind w:left="2880" w:hanging="360"/>
       </w:pPr>
     </w:lvl>
-    <w:lvl w:ilvl="4" w:tentative="1">
+    <w:lvl w:ilvl="4">
       <w:start w:val="1"/>
       <w:numFmt w:val="decimal"/>
       <w:lvlText w:val="%5."/>
@@ -2302,13 +2736,13 @@
     <w:name w:val="Normal"/>
     <w:qFormat/>
   </w:style>
-  <w:style w:type="character" w:default="1" w:styleId="DefaultParagraphFont">
+  <w:style w:type="character" w:default="1" w:styleId="Policepardfaut">
     <w:name w:val="Default Paragraph Font"/>
     <w:uiPriority w:val="1"/>
     <w:semiHidden/>
     <w:unhideWhenUsed/>
   </w:style>
-  <w:style w:type="table" w:default="1" w:styleId="TableNormal">
+  <w:style w:type="table" w:default="1" w:styleId="TableauNormal">
     <w:name w:val="Normal Table"/>
     <w:uiPriority w:val="99"/>
     <w:semiHidden/>
@@ -2323,11 +2757,22 @@
       </w:tblCellMar>
     </w:tblPr>
   </w:style>
-  <w:style w:type="numbering" w:default="1" w:styleId="NoList">
+  <w:style w:type="numbering" w:default="1" w:styleId="Aucuneliste">
     <w:name w:val="No List"/>
     <w:uiPriority w:val="99"/>
     <w:semiHidden/>
     <w:unhideWhenUsed/>
+  </w:style>
+  <w:style w:type="paragraph" w:styleId="Paragraphedeliste">
+    <w:name w:val="List Paragraph"/>
+    <w:basedOn w:val="Normal"/>
+    <w:uiPriority w:val="34"/>
+    <w:qFormat/>
+    <w:rsid w:val="00430234"/>
+    <w:pPr>
+      <w:ind w:left="720"/>
+      <w:contextualSpacing/>
+    </w:pPr>
   </w:style>
 </w:styles>
 </file>

</xml_diff>

<commit_message>
Changement des noms de variables dans R_Poustos
</commit_message>
<xml_diff>
--- a/Table des matières.docx
+++ b/Table des matières.docx
@@ -196,7 +196,7 @@
     </w:p>
     <w:p>
       <w:pPr>
-        <w:pStyle w:val="Paragraphedeliste"/>
+        <w:pStyle w:val="ListParagraph"/>
         <w:numPr>
           <w:ilvl w:val="1"/>
           <w:numId w:val="2"/>
@@ -325,7 +325,7 @@
     </w:p>
     <w:p>
       <w:pPr>
-        <w:pStyle w:val="Paragraphedeliste"/>
+        <w:pStyle w:val="ListParagraph"/>
         <w:numPr>
           <w:ilvl w:val="2"/>
           <w:numId w:val="3"/>
@@ -347,7 +347,7 @@
     </w:p>
     <w:p>
       <w:pPr>
-        <w:pStyle w:val="Paragraphedeliste"/>
+        <w:pStyle w:val="ListParagraph"/>
         <w:numPr>
           <w:ilvl w:val="3"/>
           <w:numId w:val="3"/>
@@ -369,7 +369,7 @@
     </w:p>
     <w:p>
       <w:pPr>
-        <w:pStyle w:val="Paragraphedeliste"/>
+        <w:pStyle w:val="ListParagraph"/>
         <w:numPr>
           <w:ilvl w:val="3"/>
           <w:numId w:val="3"/>
@@ -407,7 +407,7 @@
     </w:p>
     <w:p>
       <w:pPr>
-        <w:pStyle w:val="Paragraphedeliste"/>
+        <w:pStyle w:val="ListParagraph"/>
         <w:numPr>
           <w:ilvl w:val="3"/>
           <w:numId w:val="3"/>
@@ -447,7 +447,7 @@
     </w:p>
     <w:p>
       <w:pPr>
-        <w:pStyle w:val="Paragraphedeliste"/>
+        <w:pStyle w:val="ListParagraph"/>
         <w:numPr>
           <w:ilvl w:val="3"/>
           <w:numId w:val="3"/>
@@ -471,7 +471,7 @@
     </w:p>
     <w:p>
       <w:pPr>
-        <w:pStyle w:val="Paragraphedeliste"/>
+        <w:pStyle w:val="ListParagraph"/>
         <w:numPr>
           <w:ilvl w:val="4"/>
           <w:numId w:val="3"/>
@@ -493,7 +493,7 @@
     </w:p>
     <w:p>
       <w:pPr>
-        <w:pStyle w:val="Paragraphedeliste"/>
+        <w:pStyle w:val="ListParagraph"/>
         <w:numPr>
           <w:ilvl w:val="4"/>
           <w:numId w:val="3"/>
@@ -515,7 +515,7 @@
     </w:p>
     <w:p>
       <w:pPr>
-        <w:pStyle w:val="Paragraphedeliste"/>
+        <w:pStyle w:val="ListParagraph"/>
         <w:numPr>
           <w:ilvl w:val="4"/>
           <w:numId w:val="3"/>
@@ -537,7 +537,7 @@
     </w:p>
     <w:p>
       <w:pPr>
-        <w:pStyle w:val="Paragraphedeliste"/>
+        <w:pStyle w:val="ListParagraph"/>
         <w:numPr>
           <w:ilvl w:val="4"/>
           <w:numId w:val="3"/>
@@ -559,7 +559,7 @@
     </w:p>
     <w:p>
       <w:pPr>
-        <w:pStyle w:val="Paragraphedeliste"/>
+        <w:pStyle w:val="ListParagraph"/>
         <w:numPr>
           <w:ilvl w:val="4"/>
           <w:numId w:val="3"/>
@@ -581,7 +581,7 @@
     </w:p>
     <w:p>
       <w:pPr>
-        <w:pStyle w:val="Paragraphedeliste"/>
+        <w:pStyle w:val="ListParagraph"/>
         <w:numPr>
           <w:ilvl w:val="4"/>
           <w:numId w:val="3"/>
@@ -603,7 +603,7 @@
     </w:p>
     <w:p>
       <w:pPr>
-        <w:pStyle w:val="Paragraphedeliste"/>
+        <w:pStyle w:val="ListParagraph"/>
         <w:numPr>
           <w:ilvl w:val="4"/>
           <w:numId w:val="3"/>
@@ -781,99 +781,704 @@
           <w:rFonts w:ascii="Calibri" w:eastAsia="Times New Roman" w:hAnsi="Calibri" w:cs="Calibri"/>
           <w:lang w:eastAsia="en-GB"/>
         </w:rPr>
-        <w:t>New Data length (</w:t>
-      </w:r>
-      <w:proofErr w:type="gramStart"/>
+        <w:t>New Data length (dim(</w:t>
+      </w:r>
+      <w:proofErr w:type="spellStart"/>
       <w:r>
         <w:rPr>
           <w:rFonts w:ascii="Calibri" w:eastAsia="Times New Roman" w:hAnsi="Calibri" w:cs="Calibri"/>
           <w:lang w:eastAsia="en-GB"/>
         </w:rPr>
-        <w:t>dim(</w:t>
-      </w:r>
-      <w:proofErr w:type="spellStart"/>
-      <w:proofErr w:type="gramEnd"/>
+        <w:t>OnlineretailClean</w:t>
+      </w:r>
+      <w:proofErr w:type="spellEnd"/>
       <w:r>
         <w:rPr>
           <w:rFonts w:ascii="Calibri" w:eastAsia="Times New Roman" w:hAnsi="Calibri" w:cs="Calibri"/>
           <w:lang w:eastAsia="en-GB"/>
         </w:rPr>
-        <w:t>OnlineretailClean</w:t>
-      </w:r>
-      <w:proofErr w:type="spellEnd"/>
+        <w:t>)-dim(</w:t>
+      </w:r>
+      <w:proofErr w:type="spellStart"/>
       <w:r>
         <w:rPr>
           <w:rFonts w:ascii="Calibri" w:eastAsia="Times New Roman" w:hAnsi="Calibri" w:cs="Calibri"/>
           <w:lang w:eastAsia="en-GB"/>
         </w:rPr>
-        <w:t>)-dim(</w:t>
-      </w:r>
-      <w:proofErr w:type="spellStart"/>
+        <w:t>UniqueOnelineretailClean</w:t>
+      </w:r>
+      <w:proofErr w:type="spellEnd"/>
       <w:r>
         <w:rPr>
           <w:rFonts w:ascii="Calibri" w:eastAsia="Times New Roman" w:hAnsi="Calibri" w:cs="Calibri"/>
           <w:lang w:eastAsia="en-GB"/>
         </w:rPr>
-        <w:t>UniqueOnelineretailClean</w:t>
-      </w:r>
-      <w:proofErr w:type="spellEnd"/>
-      <w:r>
+        <w:t>))</w:t>
+      </w:r>
+    </w:p>
+    <w:p>
+      <w:pPr>
+        <w:spacing w:after="0" w:line="240" w:lineRule="auto"/>
+        <w:ind w:left="1620"/>
+        <w:textAlignment w:val="center"/>
         <w:rPr>
           <w:rFonts w:ascii="Calibri" w:eastAsia="Times New Roman" w:hAnsi="Calibri" w:cs="Calibri"/>
           <w:lang w:eastAsia="en-GB"/>
         </w:rPr>
-        <w:t>))</w:t>
-      </w:r>
-    </w:p>
-    <w:p>
-      <w:pPr>
+      </w:pPr>
+    </w:p>
+    <w:p>
+      <w:pPr>
+        <w:numPr>
+          <w:ilvl w:val="0"/>
+          <w:numId w:val="4"/>
+        </w:numPr>
+        <w:spacing w:after="0" w:line="240" w:lineRule="auto"/>
+        <w:ind w:left="540"/>
+        <w:textAlignment w:val="center"/>
+        <w:rPr>
+          <w:rFonts w:ascii="Calibri" w:eastAsia="Times New Roman" w:hAnsi="Calibri" w:cs="Calibri"/>
+          <w:lang w:val="fr-BE" w:eastAsia="en-GB"/>
+        </w:rPr>
+      </w:pPr>
+      <w:r>
+        <w:rPr>
+          <w:rFonts w:ascii="Calibri" w:eastAsia="Times New Roman" w:hAnsi="Calibri" w:cs="Calibri"/>
+          <w:lang w:val="fr-BE" w:eastAsia="en-GB"/>
+        </w:rPr>
+        <w:t xml:space="preserve">Descriptive </w:t>
+      </w:r>
+      <w:proofErr w:type="spellStart"/>
+      <w:r>
+        <w:rPr>
+          <w:rFonts w:ascii="Calibri" w:eastAsia="Times New Roman" w:hAnsi="Calibri" w:cs="Calibri"/>
+          <w:lang w:val="fr-BE" w:eastAsia="en-GB"/>
+        </w:rPr>
+        <w:t>Statistics</w:t>
+      </w:r>
+      <w:proofErr w:type="spellEnd"/>
+    </w:p>
+    <w:p>
+      <w:pPr>
+        <w:numPr>
+          <w:ilvl w:val="1"/>
+          <w:numId w:val="5"/>
+        </w:numPr>
+        <w:spacing w:after="0" w:line="240" w:lineRule="auto"/>
+        <w:ind w:left="1080"/>
+        <w:textAlignment w:val="center"/>
+        <w:rPr>
+          <w:rFonts w:ascii="Calibri" w:eastAsia="Times New Roman" w:hAnsi="Calibri" w:cs="Calibri"/>
+          <w:lang w:val="fr-BE" w:eastAsia="en-GB"/>
+        </w:rPr>
+      </w:pPr>
+      <w:r>
+        <w:rPr>
+          <w:rFonts w:ascii="Calibri" w:eastAsia="Times New Roman" w:hAnsi="Calibri" w:cs="Calibri"/>
+          <w:lang w:val="fr-BE" w:eastAsia="en-GB"/>
+        </w:rPr>
+        <w:t>Data visualisations</w:t>
+      </w:r>
+    </w:p>
+    <w:p>
+      <w:pPr>
+        <w:numPr>
+          <w:ilvl w:val="2"/>
+          <w:numId w:val="6"/>
+        </w:numPr>
         <w:spacing w:after="0" w:line="240" w:lineRule="auto"/>
         <w:ind w:left="1620"/>
         <w:textAlignment w:val="center"/>
         <w:rPr>
           <w:rFonts w:ascii="Calibri" w:eastAsia="Times New Roman" w:hAnsi="Calibri" w:cs="Calibri"/>
-          <w:lang w:eastAsia="en-GB"/>
+          <w:lang w:val="fr-BE" w:eastAsia="en-GB"/>
+        </w:rPr>
+      </w:pPr>
+      <w:proofErr w:type="spellStart"/>
+      <w:r>
+        <w:rPr>
+          <w:rFonts w:ascii="Calibri" w:eastAsia="Times New Roman" w:hAnsi="Calibri" w:cs="Calibri"/>
+          <w:lang w:val="fr-BE" w:eastAsia="en-GB"/>
+        </w:rPr>
+        <w:t>Number</w:t>
+      </w:r>
+      <w:proofErr w:type="spellEnd"/>
+      <w:r>
+        <w:rPr>
+          <w:rFonts w:ascii="Calibri" w:eastAsia="Times New Roman" w:hAnsi="Calibri" w:cs="Calibri"/>
+          <w:lang w:val="fr-BE" w:eastAsia="en-GB"/>
+        </w:rPr>
+        <w:t xml:space="preserve"> of unique </w:t>
+      </w:r>
+      <w:proofErr w:type="spellStart"/>
+      <w:r>
+        <w:rPr>
+          <w:rFonts w:ascii="Calibri" w:eastAsia="Times New Roman" w:hAnsi="Calibri" w:cs="Calibri"/>
+          <w:lang w:val="fr-BE" w:eastAsia="en-GB"/>
+        </w:rPr>
+        <w:t>invoices</w:t>
+      </w:r>
+      <w:proofErr w:type="spellEnd"/>
+    </w:p>
+    <w:p>
+      <w:pPr>
+        <w:numPr>
+          <w:ilvl w:val="2"/>
+          <w:numId w:val="6"/>
+        </w:numPr>
+        <w:spacing w:after="0" w:line="240" w:lineRule="auto"/>
+        <w:ind w:left="1620"/>
+        <w:textAlignment w:val="center"/>
+        <w:rPr>
+          <w:rFonts w:ascii="Calibri" w:eastAsia="Times New Roman" w:hAnsi="Calibri" w:cs="Calibri"/>
+          <w:lang w:val="fr-BE" w:eastAsia="en-GB"/>
+        </w:rPr>
+      </w:pPr>
+      <w:proofErr w:type="spellStart"/>
+      <w:r>
+        <w:rPr>
+          <w:rFonts w:ascii="Calibri" w:eastAsia="Times New Roman" w:hAnsi="Calibri" w:cs="Calibri"/>
+          <w:lang w:val="fr-BE" w:eastAsia="en-GB"/>
+        </w:rPr>
+        <w:t>Number</w:t>
+      </w:r>
+      <w:proofErr w:type="spellEnd"/>
+      <w:r>
+        <w:rPr>
+          <w:rFonts w:ascii="Calibri" w:eastAsia="Times New Roman" w:hAnsi="Calibri" w:cs="Calibri"/>
+          <w:lang w:val="fr-BE" w:eastAsia="en-GB"/>
+        </w:rPr>
+        <w:t xml:space="preserve"> of unique </w:t>
+      </w:r>
+      <w:proofErr w:type="spellStart"/>
+      <w:r>
+        <w:rPr>
+          <w:rFonts w:ascii="Calibri" w:eastAsia="Times New Roman" w:hAnsi="Calibri" w:cs="Calibri"/>
+          <w:lang w:val="fr-BE" w:eastAsia="en-GB"/>
+        </w:rPr>
+        <w:t>products</w:t>
+      </w:r>
+      <w:proofErr w:type="spellEnd"/>
+    </w:p>
+    <w:p>
+      <w:pPr>
+        <w:numPr>
+          <w:ilvl w:val="2"/>
+          <w:numId w:val="6"/>
+        </w:numPr>
+        <w:spacing w:after="0" w:line="240" w:lineRule="auto"/>
+        <w:ind w:left="1620"/>
+        <w:textAlignment w:val="center"/>
+        <w:rPr>
+          <w:rFonts w:ascii="Calibri" w:eastAsia="Times New Roman" w:hAnsi="Calibri" w:cs="Calibri"/>
+          <w:lang w:val="fr-BE" w:eastAsia="en-GB"/>
+        </w:rPr>
+      </w:pPr>
+      <w:proofErr w:type="spellStart"/>
+      <w:r>
+        <w:rPr>
+          <w:rFonts w:ascii="Calibri" w:eastAsia="Times New Roman" w:hAnsi="Calibri" w:cs="Calibri"/>
+          <w:lang w:val="fr-BE" w:eastAsia="en-GB"/>
+        </w:rPr>
+        <w:t>Number</w:t>
+      </w:r>
+      <w:proofErr w:type="spellEnd"/>
+      <w:r>
+        <w:rPr>
+          <w:rFonts w:ascii="Calibri" w:eastAsia="Times New Roman" w:hAnsi="Calibri" w:cs="Calibri"/>
+          <w:lang w:val="fr-BE" w:eastAsia="en-GB"/>
+        </w:rPr>
+        <w:t xml:space="preserve"> of unique </w:t>
+      </w:r>
+      <w:proofErr w:type="spellStart"/>
+      <w:r>
+        <w:rPr>
+          <w:rFonts w:ascii="Calibri" w:eastAsia="Times New Roman" w:hAnsi="Calibri" w:cs="Calibri"/>
+          <w:lang w:val="fr-BE" w:eastAsia="en-GB"/>
+        </w:rPr>
+        <w:t>customers</w:t>
+      </w:r>
+      <w:proofErr w:type="spellEnd"/>
+    </w:p>
+    <w:p>
+      <w:pPr>
+        <w:numPr>
+          <w:ilvl w:val="2"/>
+          <w:numId w:val="6"/>
+        </w:numPr>
+        <w:spacing w:after="0" w:line="240" w:lineRule="auto"/>
+        <w:ind w:left="1620"/>
+        <w:textAlignment w:val="center"/>
+        <w:rPr>
+          <w:rFonts w:ascii="Calibri" w:eastAsia="Times New Roman" w:hAnsi="Calibri" w:cs="Calibri"/>
+          <w:lang w:val="fr-BE" w:eastAsia="en-GB"/>
+        </w:rPr>
+      </w:pPr>
+      <w:proofErr w:type="spellStart"/>
+      <w:r>
+        <w:rPr>
+          <w:rFonts w:ascii="Calibri" w:eastAsia="Times New Roman" w:hAnsi="Calibri" w:cs="Calibri"/>
+          <w:lang w:val="fr-BE" w:eastAsia="en-GB"/>
+        </w:rPr>
+        <w:t>Number</w:t>
+      </w:r>
+      <w:proofErr w:type="spellEnd"/>
+      <w:r>
+        <w:rPr>
+          <w:rFonts w:ascii="Calibri" w:eastAsia="Times New Roman" w:hAnsi="Calibri" w:cs="Calibri"/>
+          <w:lang w:val="fr-BE" w:eastAsia="en-GB"/>
+        </w:rPr>
+        <w:t xml:space="preserve"> of Country</w:t>
+      </w:r>
+    </w:p>
+    <w:p>
+      <w:pPr>
+        <w:numPr>
+          <w:ilvl w:val="2"/>
+          <w:numId w:val="6"/>
+        </w:numPr>
+        <w:spacing w:after="0" w:line="240" w:lineRule="auto"/>
+        <w:ind w:left="1620"/>
+        <w:textAlignment w:val="center"/>
+        <w:rPr>
+          <w:rFonts w:ascii="Calibri" w:eastAsia="Times New Roman" w:hAnsi="Calibri" w:cs="Calibri"/>
+          <w:lang w:val="fr-BE" w:eastAsia="en-GB"/>
+        </w:rPr>
+      </w:pPr>
+      <w:proofErr w:type="spellStart"/>
+      <w:r>
+        <w:rPr>
+          <w:rFonts w:ascii="Calibri" w:eastAsia="Times New Roman" w:hAnsi="Calibri" w:cs="Calibri"/>
+          <w:lang w:val="fr-BE" w:eastAsia="en-GB"/>
+        </w:rPr>
+        <w:t>Summary</w:t>
+      </w:r>
+      <w:proofErr w:type="spellEnd"/>
+      <w:r>
+        <w:rPr>
+          <w:rFonts w:ascii="Calibri" w:eastAsia="Times New Roman" w:hAnsi="Calibri" w:cs="Calibri"/>
+          <w:lang w:val="fr-BE" w:eastAsia="en-GB"/>
+        </w:rPr>
+        <w:t xml:space="preserve"> of </w:t>
+      </w:r>
+      <w:proofErr w:type="spellStart"/>
+      <w:r>
+        <w:rPr>
+          <w:rFonts w:ascii="Calibri" w:eastAsia="Times New Roman" w:hAnsi="Calibri" w:cs="Calibri"/>
+          <w:lang w:val="fr-BE" w:eastAsia="en-GB"/>
+        </w:rPr>
+        <w:t>Quantity</w:t>
+      </w:r>
+      <w:proofErr w:type="spellEnd"/>
+    </w:p>
+    <w:p>
+      <w:pPr>
+        <w:numPr>
+          <w:ilvl w:val="1"/>
+          <w:numId w:val="6"/>
+        </w:numPr>
+        <w:spacing w:after="0" w:line="240" w:lineRule="auto"/>
+        <w:ind w:left="1080"/>
+        <w:textAlignment w:val="center"/>
+        <w:rPr>
+          <w:rFonts w:ascii="Calibri" w:eastAsia="Times New Roman" w:hAnsi="Calibri" w:cs="Calibri"/>
+          <w:lang w:val="fr-BE" w:eastAsia="en-GB"/>
+        </w:rPr>
+      </w:pPr>
+      <w:proofErr w:type="spellStart"/>
+      <w:r>
+        <w:rPr>
+          <w:rFonts w:ascii="Calibri" w:eastAsia="Times New Roman" w:hAnsi="Calibri" w:cs="Calibri"/>
+          <w:lang w:val="fr-BE" w:eastAsia="en-GB"/>
+        </w:rPr>
+        <w:t>Some</w:t>
+      </w:r>
+      <w:proofErr w:type="spellEnd"/>
+      <w:r>
+        <w:rPr>
+          <w:rFonts w:ascii="Calibri" w:eastAsia="Times New Roman" w:hAnsi="Calibri" w:cs="Calibri"/>
+          <w:lang w:val="fr-BE" w:eastAsia="en-GB"/>
+        </w:rPr>
+        <w:t xml:space="preserve"> Graphs</w:t>
+      </w:r>
+    </w:p>
+    <w:p>
+      <w:pPr>
+        <w:numPr>
+          <w:ilvl w:val="2"/>
+          <w:numId w:val="7"/>
+        </w:numPr>
+        <w:spacing w:after="0" w:line="240" w:lineRule="auto"/>
+        <w:ind w:left="1620"/>
+        <w:textAlignment w:val="center"/>
+        <w:rPr>
+          <w:rFonts w:ascii="Calibri" w:eastAsia="Times New Roman" w:hAnsi="Calibri" w:cs="Calibri"/>
+          <w:lang w:val="fr-BE" w:eastAsia="en-GB"/>
+        </w:rPr>
+      </w:pPr>
+      <w:proofErr w:type="spellStart"/>
+      <w:r>
+        <w:rPr>
+          <w:rFonts w:ascii="Calibri" w:eastAsia="Times New Roman" w:hAnsi="Calibri" w:cs="Calibri"/>
+          <w:lang w:val="fr-BE" w:eastAsia="en-GB"/>
+        </w:rPr>
+        <w:t>Invoices</w:t>
+      </w:r>
+      <w:proofErr w:type="spellEnd"/>
+      <w:r>
+        <w:rPr>
+          <w:rFonts w:ascii="Calibri" w:eastAsia="Times New Roman" w:hAnsi="Calibri" w:cs="Calibri"/>
+          <w:lang w:val="fr-BE" w:eastAsia="en-GB"/>
+        </w:rPr>
+        <w:t xml:space="preserve"> </w:t>
+      </w:r>
+    </w:p>
+    <w:p>
+      <w:pPr>
+        <w:numPr>
+          <w:ilvl w:val="3"/>
+          <w:numId w:val="8"/>
+        </w:numPr>
+        <w:spacing w:after="0" w:line="240" w:lineRule="auto"/>
+        <w:ind w:left="2160"/>
+        <w:textAlignment w:val="center"/>
+        <w:rPr>
+          <w:rFonts w:ascii="Calibri" w:eastAsia="Times New Roman" w:hAnsi="Calibri" w:cs="Calibri"/>
+          <w:lang w:val="fr-BE" w:eastAsia="en-GB"/>
+        </w:rPr>
+      </w:pPr>
+      <w:r>
+        <w:rPr>
+          <w:rFonts w:ascii="Calibri" w:eastAsia="Times New Roman" w:hAnsi="Calibri" w:cs="Calibri"/>
+          <w:lang w:val="fr-BE" w:eastAsia="en-GB"/>
+        </w:rPr>
+        <w:t xml:space="preserve">Per </w:t>
+      </w:r>
+      <w:proofErr w:type="spellStart"/>
+      <w:r>
+        <w:rPr>
+          <w:rFonts w:ascii="Calibri" w:eastAsia="Times New Roman" w:hAnsi="Calibri" w:cs="Calibri"/>
+          <w:lang w:val="fr-BE" w:eastAsia="en-GB"/>
+        </w:rPr>
+        <w:t>months</w:t>
+      </w:r>
+      <w:proofErr w:type="spellEnd"/>
+    </w:p>
+    <w:p>
+      <w:pPr>
+        <w:numPr>
+          <w:ilvl w:val="3"/>
+          <w:numId w:val="8"/>
+        </w:numPr>
+        <w:spacing w:after="0" w:line="240" w:lineRule="auto"/>
+        <w:ind w:left="2160"/>
+        <w:textAlignment w:val="center"/>
+        <w:rPr>
+          <w:rFonts w:ascii="Calibri" w:eastAsia="Times New Roman" w:hAnsi="Calibri" w:cs="Calibri"/>
+          <w:lang w:val="fr-BE" w:eastAsia="en-GB"/>
+        </w:rPr>
+      </w:pPr>
+      <w:r>
+        <w:rPr>
+          <w:rFonts w:ascii="Calibri" w:eastAsia="Times New Roman" w:hAnsi="Calibri" w:cs="Calibri"/>
+          <w:lang w:val="fr-BE" w:eastAsia="en-GB"/>
+        </w:rPr>
+        <w:t xml:space="preserve">Per </w:t>
+      </w:r>
+      <w:proofErr w:type="spellStart"/>
+      <w:r>
+        <w:rPr>
+          <w:rFonts w:ascii="Calibri" w:eastAsia="Times New Roman" w:hAnsi="Calibri" w:cs="Calibri"/>
+          <w:lang w:val="fr-BE" w:eastAsia="en-GB"/>
+        </w:rPr>
+        <w:t>weeks</w:t>
+      </w:r>
+      <w:proofErr w:type="spellEnd"/>
+    </w:p>
+    <w:p>
+      <w:pPr>
+        <w:numPr>
+          <w:ilvl w:val="3"/>
+          <w:numId w:val="8"/>
+        </w:numPr>
+        <w:spacing w:after="0" w:line="240" w:lineRule="auto"/>
+        <w:ind w:left="2160"/>
+        <w:textAlignment w:val="center"/>
+        <w:rPr>
+          <w:rFonts w:ascii="Calibri" w:eastAsia="Times New Roman" w:hAnsi="Calibri" w:cs="Calibri"/>
+          <w:lang w:val="fr-BE" w:eastAsia="en-GB"/>
+        </w:rPr>
+      </w:pPr>
+      <w:r>
+        <w:rPr>
+          <w:rFonts w:ascii="Calibri" w:eastAsia="Times New Roman" w:hAnsi="Calibri" w:cs="Calibri"/>
+          <w:lang w:val="fr-BE" w:eastAsia="en-GB"/>
+        </w:rPr>
+        <w:t xml:space="preserve">Per </w:t>
+      </w:r>
+      <w:proofErr w:type="spellStart"/>
+      <w:r>
+        <w:rPr>
+          <w:rFonts w:ascii="Calibri" w:eastAsia="Times New Roman" w:hAnsi="Calibri" w:cs="Calibri"/>
+          <w:lang w:val="fr-BE" w:eastAsia="en-GB"/>
+        </w:rPr>
+        <w:t>hours</w:t>
+      </w:r>
+      <w:proofErr w:type="spellEnd"/>
+    </w:p>
+    <w:p>
+      <w:pPr>
+        <w:numPr>
+          <w:ilvl w:val="2"/>
+          <w:numId w:val="8"/>
+        </w:numPr>
+        <w:spacing w:after="0" w:line="240" w:lineRule="auto"/>
+        <w:ind w:left="1620"/>
+        <w:textAlignment w:val="center"/>
+        <w:rPr>
+          <w:rFonts w:ascii="Calibri" w:eastAsia="Times New Roman" w:hAnsi="Calibri" w:cs="Calibri"/>
+          <w:lang w:val="fr-BE" w:eastAsia="en-GB"/>
+        </w:rPr>
+      </w:pPr>
+      <w:r>
+        <w:rPr>
+          <w:rFonts w:ascii="Calibri" w:eastAsia="Times New Roman" w:hAnsi="Calibri" w:cs="Calibri"/>
+          <w:lang w:val="fr-BE" w:eastAsia="en-GB"/>
+        </w:rPr>
+        <w:t>Turnover</w:t>
+      </w:r>
+    </w:p>
+    <w:p>
+      <w:pPr>
+        <w:numPr>
+          <w:ilvl w:val="3"/>
+          <w:numId w:val="9"/>
+        </w:numPr>
+        <w:spacing w:after="0" w:line="240" w:lineRule="auto"/>
+        <w:ind w:left="2160"/>
+        <w:textAlignment w:val="center"/>
+        <w:rPr>
+          <w:rFonts w:ascii="Calibri" w:eastAsia="Times New Roman" w:hAnsi="Calibri" w:cs="Calibri"/>
+          <w:lang w:val="fr-BE" w:eastAsia="en-GB"/>
+        </w:rPr>
+      </w:pPr>
+      <w:r>
+        <w:rPr>
+          <w:rFonts w:ascii="Calibri" w:eastAsia="Times New Roman" w:hAnsi="Calibri" w:cs="Calibri"/>
+          <w:lang w:val="fr-BE" w:eastAsia="en-GB"/>
+        </w:rPr>
+        <w:t xml:space="preserve">Per </w:t>
+      </w:r>
+      <w:proofErr w:type="spellStart"/>
+      <w:r>
+        <w:rPr>
+          <w:rFonts w:ascii="Calibri" w:eastAsia="Times New Roman" w:hAnsi="Calibri" w:cs="Calibri"/>
+          <w:lang w:val="fr-BE" w:eastAsia="en-GB"/>
+        </w:rPr>
+        <w:t>month</w:t>
+      </w:r>
+      <w:proofErr w:type="spellEnd"/>
+    </w:p>
+    <w:p>
+      <w:pPr>
+        <w:numPr>
+          <w:ilvl w:val="0"/>
+          <w:numId w:val="9"/>
+        </w:numPr>
+        <w:spacing w:after="0" w:line="240" w:lineRule="auto"/>
+        <w:ind w:left="540"/>
+        <w:textAlignment w:val="center"/>
+        <w:rPr>
+          <w:rFonts w:ascii="Calibri" w:eastAsia="Times New Roman" w:hAnsi="Calibri" w:cs="Calibri"/>
+          <w:lang w:val="fr-BE" w:eastAsia="en-GB"/>
+        </w:rPr>
+      </w:pPr>
+      <w:r>
+        <w:rPr>
+          <w:rFonts w:ascii="Calibri" w:eastAsia="Times New Roman" w:hAnsi="Calibri" w:cs="Calibri"/>
+          <w:lang w:val="fr-BE" w:eastAsia="en-GB"/>
+        </w:rPr>
+        <w:t>PCA</w:t>
+      </w:r>
+    </w:p>
+    <w:p>
+      <w:pPr>
+        <w:pStyle w:val="ListParagraph"/>
+        <w:numPr>
+          <w:ilvl w:val="1"/>
+          <w:numId w:val="9"/>
+        </w:numPr>
+        <w:spacing w:after="0" w:line="240" w:lineRule="auto"/>
+        <w:textAlignment w:val="center"/>
+        <w:rPr>
+          <w:rFonts w:ascii="Calibri" w:eastAsia="Times New Roman" w:hAnsi="Calibri" w:cs="Calibri"/>
+          <w:lang w:val="fr-BE" w:eastAsia="en-GB"/>
         </w:rPr>
       </w:pPr>
       <w:bookmarkStart w:id="0" w:name="_GoBack"/>
       <w:bookmarkEnd w:id="0"/>
-    </w:p>
-    <w:p>
-      <w:pPr>
-        <w:numPr>
-          <w:ilvl w:val="0"/>
-          <w:numId w:val="4"/>
-        </w:numPr>
-        <w:spacing w:after="0" w:line="240" w:lineRule="auto"/>
-        <w:ind w:left="540"/>
-        <w:textAlignment w:val="center"/>
-        <w:rPr>
-          <w:rFonts w:ascii="Calibri" w:eastAsia="Times New Roman" w:hAnsi="Calibri" w:cs="Calibri"/>
-          <w:lang w:val="fr-BE" w:eastAsia="en-GB"/>
-        </w:rPr>
-      </w:pPr>
-      <w:r>
-        <w:rPr>
-          <w:rFonts w:ascii="Calibri" w:eastAsia="Times New Roman" w:hAnsi="Calibri" w:cs="Calibri"/>
-          <w:lang w:val="fr-BE" w:eastAsia="en-GB"/>
-        </w:rPr>
-        <w:t xml:space="preserve">Descriptive </w:t>
-      </w:r>
-      <w:proofErr w:type="spellStart"/>
-      <w:r>
-        <w:rPr>
-          <w:rFonts w:ascii="Calibri" w:eastAsia="Times New Roman" w:hAnsi="Calibri" w:cs="Calibri"/>
-          <w:lang w:val="fr-BE" w:eastAsia="en-GB"/>
-        </w:rPr>
-        <w:t>Statistics</w:t>
-      </w:r>
-      <w:proofErr w:type="spellEnd"/>
+      <w:r>
+        <w:rPr>
+          <w:rFonts w:ascii="Calibri" w:eastAsia="Times New Roman" w:hAnsi="Calibri" w:cs="Calibri"/>
+          <w:lang w:val="fr-BE" w:eastAsia="en-GB"/>
+        </w:rPr>
+        <w:lastRenderedPageBreak/>
+        <w:t xml:space="preserve">Country </w:t>
+      </w:r>
+      <w:proofErr w:type="spellStart"/>
+      <w:r>
+        <w:rPr>
+          <w:rFonts w:ascii="Calibri" w:eastAsia="Times New Roman" w:hAnsi="Calibri" w:cs="Calibri"/>
+          <w:lang w:val="fr-BE" w:eastAsia="en-GB"/>
+        </w:rPr>
+        <w:t>dataset</w:t>
+      </w:r>
+      <w:proofErr w:type="spellEnd"/>
+    </w:p>
+    <w:p>
+      <w:pPr>
+        <w:numPr>
+          <w:ilvl w:val="2"/>
+          <w:numId w:val="11"/>
+        </w:numPr>
+        <w:spacing w:after="0" w:line="240" w:lineRule="auto"/>
+        <w:ind w:left="1620"/>
+        <w:textAlignment w:val="center"/>
+        <w:rPr>
+          <w:rFonts w:ascii="Calibri" w:eastAsia="Times New Roman" w:hAnsi="Calibri" w:cs="Calibri"/>
+          <w:lang w:val="fr-BE" w:eastAsia="en-GB"/>
+        </w:rPr>
+      </w:pPr>
+      <w:r>
+        <w:rPr>
+          <w:rFonts w:ascii="Calibri" w:eastAsia="Times New Roman" w:hAnsi="Calibri" w:cs="Calibri"/>
+          <w:lang w:val="fr-BE" w:eastAsia="en-GB"/>
+        </w:rPr>
+        <w:t>Pairs(</w:t>
+      </w:r>
+      <w:proofErr w:type="spellStart"/>
+      <w:r>
+        <w:rPr>
+          <w:rFonts w:ascii="Calibri" w:eastAsia="Times New Roman" w:hAnsi="Calibri" w:cs="Calibri"/>
+          <w:lang w:val="fr-BE" w:eastAsia="en-GB"/>
+        </w:rPr>
+        <w:t>countryData</w:t>
+      </w:r>
+      <w:proofErr w:type="spellEnd"/>
+      <w:r>
+        <w:rPr>
+          <w:rFonts w:ascii="Calibri" w:eastAsia="Times New Roman" w:hAnsi="Calibri" w:cs="Calibri"/>
+          <w:lang w:val="fr-BE" w:eastAsia="en-GB"/>
+        </w:rPr>
+        <w:t>)</w:t>
+      </w:r>
+    </w:p>
+    <w:p>
+      <w:pPr>
+        <w:numPr>
+          <w:ilvl w:val="2"/>
+          <w:numId w:val="11"/>
+        </w:numPr>
+        <w:spacing w:after="0" w:line="240" w:lineRule="auto"/>
+        <w:ind w:left="1620"/>
+        <w:textAlignment w:val="center"/>
+        <w:rPr>
+          <w:rFonts w:ascii="Calibri" w:eastAsia="Times New Roman" w:hAnsi="Calibri" w:cs="Calibri"/>
+          <w:lang w:eastAsia="en-GB"/>
+        </w:rPr>
+      </w:pPr>
+      <w:r>
+        <w:rPr>
+          <w:rFonts w:ascii="Calibri" w:eastAsia="Times New Roman" w:hAnsi="Calibri" w:cs="Calibri"/>
+          <w:lang w:eastAsia="en-GB"/>
+        </w:rPr>
+        <w:t xml:space="preserve">Use PCA (with </w:t>
+      </w:r>
+      <w:proofErr w:type="gramStart"/>
+      <w:r>
+        <w:rPr>
+          <w:rFonts w:ascii="Calibri" w:eastAsia="Times New Roman" w:hAnsi="Calibri" w:cs="Calibri"/>
+          <w:lang w:eastAsia="en-GB"/>
+        </w:rPr>
+        <w:t>scale(</w:t>
+      </w:r>
+      <w:proofErr w:type="gramEnd"/>
+      <w:r>
+        <w:rPr>
+          <w:rFonts w:ascii="Calibri" w:eastAsia="Times New Roman" w:hAnsi="Calibri" w:cs="Calibri"/>
+          <w:lang w:eastAsia="en-GB"/>
+        </w:rPr>
+        <w:t xml:space="preserve">) and </w:t>
+      </w:r>
+      <w:proofErr w:type="spellStart"/>
+      <w:r>
+        <w:rPr>
+          <w:rFonts w:ascii="Calibri" w:eastAsia="Times New Roman" w:hAnsi="Calibri" w:cs="Calibri"/>
+          <w:lang w:eastAsia="en-GB"/>
+        </w:rPr>
+        <w:t>princomp</w:t>
+      </w:r>
+      <w:proofErr w:type="spellEnd"/>
+      <w:r>
+        <w:rPr>
+          <w:rFonts w:ascii="Calibri" w:eastAsia="Times New Roman" w:hAnsi="Calibri" w:cs="Calibri"/>
+          <w:lang w:eastAsia="en-GB"/>
+        </w:rPr>
+        <w:t>() )</w:t>
+      </w:r>
+    </w:p>
+    <w:p>
+      <w:pPr>
+        <w:numPr>
+          <w:ilvl w:val="2"/>
+          <w:numId w:val="11"/>
+        </w:numPr>
+        <w:spacing w:after="0" w:line="240" w:lineRule="auto"/>
+        <w:ind w:left="1620"/>
+        <w:textAlignment w:val="center"/>
+        <w:rPr>
+          <w:rFonts w:ascii="Calibri" w:eastAsia="Times New Roman" w:hAnsi="Calibri" w:cs="Calibri"/>
+          <w:lang w:val="fr-BE" w:eastAsia="en-GB"/>
+        </w:rPr>
+      </w:pPr>
+      <w:proofErr w:type="spellStart"/>
+      <w:r>
+        <w:rPr>
+          <w:rFonts w:ascii="Calibri" w:eastAsia="Times New Roman" w:hAnsi="Calibri" w:cs="Calibri"/>
+          <w:lang w:val="fr-BE" w:eastAsia="en-GB"/>
+        </w:rPr>
+        <w:t>Summary</w:t>
+      </w:r>
+      <w:proofErr w:type="spellEnd"/>
+      <w:r>
+        <w:rPr>
+          <w:rFonts w:ascii="Calibri" w:eastAsia="Times New Roman" w:hAnsi="Calibri" w:cs="Calibri"/>
+          <w:lang w:val="fr-BE" w:eastAsia="en-GB"/>
+        </w:rPr>
+        <w:t>(</w:t>
+      </w:r>
+      <w:proofErr w:type="spellStart"/>
+      <w:r>
+        <w:rPr>
+          <w:rFonts w:ascii="Calibri" w:eastAsia="Times New Roman" w:hAnsi="Calibri" w:cs="Calibri"/>
+          <w:lang w:val="fr-BE" w:eastAsia="en-GB"/>
+        </w:rPr>
+        <w:t>countryData</w:t>
+      </w:r>
+      <w:proofErr w:type="spellEnd"/>
+      <w:r>
+        <w:rPr>
+          <w:rFonts w:ascii="Calibri" w:eastAsia="Times New Roman" w:hAnsi="Calibri" w:cs="Calibri"/>
+          <w:lang w:val="fr-BE" w:eastAsia="en-GB"/>
+        </w:rPr>
+        <w:t>)</w:t>
+      </w:r>
     </w:p>
     <w:p>
       <w:pPr>
         <w:numPr>
           <w:ilvl w:val="1"/>
-          <w:numId w:val="5"/>
+          <w:numId w:val="11"/>
         </w:numPr>
         <w:spacing w:after="0" w:line="240" w:lineRule="auto"/>
         <w:ind w:left="1080"/>
@@ -888,14 +1493,39 @@
           <w:rFonts w:ascii="Calibri" w:eastAsia="Times New Roman" w:hAnsi="Calibri" w:cs="Calibri"/>
           <w:lang w:val="fr-BE" w:eastAsia="en-GB"/>
         </w:rPr>
-        <w:t>Data visualisations</w:t>
-      </w:r>
+        <w:t xml:space="preserve">Country </w:t>
+      </w:r>
+      <w:proofErr w:type="spellStart"/>
+      <w:r>
+        <w:rPr>
+          <w:rFonts w:ascii="Calibri" w:eastAsia="Times New Roman" w:hAnsi="Calibri" w:cs="Calibri"/>
+          <w:lang w:val="fr-BE" w:eastAsia="en-GB"/>
+        </w:rPr>
+        <w:t>without</w:t>
+      </w:r>
+      <w:proofErr w:type="spellEnd"/>
+      <w:r>
+        <w:rPr>
+          <w:rFonts w:ascii="Calibri" w:eastAsia="Times New Roman" w:hAnsi="Calibri" w:cs="Calibri"/>
+          <w:lang w:val="fr-BE" w:eastAsia="en-GB"/>
+        </w:rPr>
+        <w:t xml:space="preserve"> UK </w:t>
+      </w:r>
+      <w:proofErr w:type="spellStart"/>
+      <w:r>
+        <w:rPr>
+          <w:rFonts w:ascii="Calibri" w:eastAsia="Times New Roman" w:hAnsi="Calibri" w:cs="Calibri"/>
+          <w:lang w:val="fr-BE" w:eastAsia="en-GB"/>
+        </w:rPr>
+        <w:t>dataset</w:t>
+      </w:r>
+      <w:proofErr w:type="spellEnd"/>
     </w:p>
     <w:p>
       <w:pPr>
         <w:numPr>
           <w:ilvl w:val="2"/>
-          <w:numId w:val="6"/>
+          <w:numId w:val="11"/>
         </w:numPr>
         <w:spacing w:after="0" w:line="240" w:lineRule="auto"/>
         <w:ind w:left="1620"/>
@@ -905,77 +1535,73 @@
           <w:lang w:val="fr-BE" w:eastAsia="en-GB"/>
         </w:rPr>
       </w:pPr>
-      <w:proofErr w:type="spellStart"/>
-      <w:r>
-        <w:rPr>
-          <w:rFonts w:ascii="Calibri" w:eastAsia="Times New Roman" w:hAnsi="Calibri" w:cs="Calibri"/>
-          <w:lang w:val="fr-BE" w:eastAsia="en-GB"/>
-        </w:rPr>
-        <w:t>Number</w:t>
-      </w:r>
-      <w:proofErr w:type="spellEnd"/>
-      <w:r>
-        <w:rPr>
-          <w:rFonts w:ascii="Calibri" w:eastAsia="Times New Roman" w:hAnsi="Calibri" w:cs="Calibri"/>
-          <w:lang w:val="fr-BE" w:eastAsia="en-GB"/>
-        </w:rPr>
-        <w:t xml:space="preserve"> of unique </w:t>
-      </w:r>
-      <w:proofErr w:type="spellStart"/>
-      <w:r>
-        <w:rPr>
-          <w:rFonts w:ascii="Calibri" w:eastAsia="Times New Roman" w:hAnsi="Calibri" w:cs="Calibri"/>
-          <w:lang w:val="fr-BE" w:eastAsia="en-GB"/>
-        </w:rPr>
-        <w:t>invoices</w:t>
-      </w:r>
-      <w:proofErr w:type="spellEnd"/>
+      <w:r>
+        <w:rPr>
+          <w:rFonts w:ascii="Calibri" w:eastAsia="Times New Roman" w:hAnsi="Calibri" w:cs="Calibri"/>
+          <w:lang w:val="fr-BE" w:eastAsia="en-GB"/>
+        </w:rPr>
+        <w:t>Pairs ()</w:t>
+      </w:r>
     </w:p>
     <w:p>
       <w:pPr>
         <w:numPr>
           <w:ilvl w:val="2"/>
-          <w:numId w:val="6"/>
+          <w:numId w:val="11"/>
         </w:numPr>
         <w:spacing w:after="0" w:line="240" w:lineRule="auto"/>
         <w:ind w:left="1620"/>
         <w:textAlignment w:val="center"/>
         <w:rPr>
           <w:rFonts w:ascii="Calibri" w:eastAsia="Times New Roman" w:hAnsi="Calibri" w:cs="Calibri"/>
-          <w:lang w:val="fr-BE" w:eastAsia="en-GB"/>
-        </w:rPr>
-      </w:pPr>
-      <w:proofErr w:type="spellStart"/>
-      <w:r>
-        <w:rPr>
-          <w:rFonts w:ascii="Calibri" w:eastAsia="Times New Roman" w:hAnsi="Calibri" w:cs="Calibri"/>
-          <w:lang w:val="fr-BE" w:eastAsia="en-GB"/>
-        </w:rPr>
-        <w:t>Number</w:t>
-      </w:r>
-      <w:proofErr w:type="spellEnd"/>
-      <w:r>
-        <w:rPr>
-          <w:rFonts w:ascii="Calibri" w:eastAsia="Times New Roman" w:hAnsi="Calibri" w:cs="Calibri"/>
-          <w:lang w:val="fr-BE" w:eastAsia="en-GB"/>
-        </w:rPr>
-        <w:t xml:space="preserve"> of unique </w:t>
-      </w:r>
-      <w:proofErr w:type="spellStart"/>
-      <w:r>
-        <w:rPr>
-          <w:rFonts w:ascii="Calibri" w:eastAsia="Times New Roman" w:hAnsi="Calibri" w:cs="Calibri"/>
-          <w:lang w:val="fr-BE" w:eastAsia="en-GB"/>
-        </w:rPr>
-        <w:t>products</w:t>
-      </w:r>
-      <w:proofErr w:type="spellEnd"/>
+          <w:lang w:eastAsia="en-GB"/>
+        </w:rPr>
+      </w:pPr>
+      <w:r>
+        <w:rPr>
+          <w:rFonts w:ascii="Calibri" w:eastAsia="Times New Roman" w:hAnsi="Calibri" w:cs="Calibri"/>
+          <w:lang w:eastAsia="en-GB"/>
+        </w:rPr>
+        <w:t xml:space="preserve">Use PCA (with </w:t>
+      </w:r>
+      <w:proofErr w:type="gramStart"/>
+      <w:r>
+        <w:rPr>
+          <w:rFonts w:ascii="Calibri" w:eastAsia="Times New Roman" w:hAnsi="Calibri" w:cs="Calibri"/>
+          <w:lang w:eastAsia="en-GB"/>
+        </w:rPr>
+        <w:t>scale(</w:t>
+      </w:r>
+      <w:proofErr w:type="gramEnd"/>
+      <w:r>
+        <w:rPr>
+          <w:rFonts w:ascii="Calibri" w:eastAsia="Times New Roman" w:hAnsi="Calibri" w:cs="Calibri"/>
+          <w:lang w:eastAsia="en-GB"/>
+        </w:rPr>
+        <w:t xml:space="preserve">) and </w:t>
+      </w:r>
+      <w:proofErr w:type="spellStart"/>
+      <w:r>
+        <w:rPr>
+          <w:rFonts w:ascii="Calibri" w:eastAsia="Times New Roman" w:hAnsi="Calibri" w:cs="Calibri"/>
+          <w:lang w:eastAsia="en-GB"/>
+        </w:rPr>
+        <w:t>princomp</w:t>
+      </w:r>
+      <w:proofErr w:type="spellEnd"/>
+      <w:r>
+        <w:rPr>
+          <w:rFonts w:ascii="Calibri" w:eastAsia="Times New Roman" w:hAnsi="Calibri" w:cs="Calibri"/>
+          <w:lang w:eastAsia="en-GB"/>
+        </w:rPr>
+        <w:t>() )</w:t>
+      </w:r>
     </w:p>
     <w:p>
       <w:pPr>
         <w:numPr>
           <w:ilvl w:val="2"/>
-          <w:numId w:val="6"/>
+          <w:numId w:val="11"/>
         </w:numPr>
         <w:spacing w:after="0" w:line="240" w:lineRule="auto"/>
         <w:ind w:left="1620"/>
@@ -991,77 +1617,6 @@
           <w:rFonts w:ascii="Calibri" w:eastAsia="Times New Roman" w:hAnsi="Calibri" w:cs="Calibri"/>
           <w:lang w:val="fr-BE" w:eastAsia="en-GB"/>
         </w:rPr>
-        <w:t>Number</w:t>
-      </w:r>
-      <w:proofErr w:type="spellEnd"/>
-      <w:r>
-        <w:rPr>
-          <w:rFonts w:ascii="Calibri" w:eastAsia="Times New Roman" w:hAnsi="Calibri" w:cs="Calibri"/>
-          <w:lang w:val="fr-BE" w:eastAsia="en-GB"/>
-        </w:rPr>
-        <w:t xml:space="preserve"> of unique </w:t>
-      </w:r>
-      <w:proofErr w:type="spellStart"/>
-      <w:r>
-        <w:rPr>
-          <w:rFonts w:ascii="Calibri" w:eastAsia="Times New Roman" w:hAnsi="Calibri" w:cs="Calibri"/>
-          <w:lang w:val="fr-BE" w:eastAsia="en-GB"/>
-        </w:rPr>
-        <w:t>customers</w:t>
-      </w:r>
-      <w:proofErr w:type="spellEnd"/>
-    </w:p>
-    <w:p>
-      <w:pPr>
-        <w:numPr>
-          <w:ilvl w:val="2"/>
-          <w:numId w:val="6"/>
-        </w:numPr>
-        <w:spacing w:after="0" w:line="240" w:lineRule="auto"/>
-        <w:ind w:left="1620"/>
-        <w:textAlignment w:val="center"/>
-        <w:rPr>
-          <w:rFonts w:ascii="Calibri" w:eastAsia="Times New Roman" w:hAnsi="Calibri" w:cs="Calibri"/>
-          <w:lang w:val="fr-BE" w:eastAsia="en-GB"/>
-        </w:rPr>
-      </w:pPr>
-      <w:proofErr w:type="spellStart"/>
-      <w:r>
-        <w:rPr>
-          <w:rFonts w:ascii="Calibri" w:eastAsia="Times New Roman" w:hAnsi="Calibri" w:cs="Calibri"/>
-          <w:lang w:val="fr-BE" w:eastAsia="en-GB"/>
-        </w:rPr>
-        <w:t>Number</w:t>
-      </w:r>
-      <w:proofErr w:type="spellEnd"/>
-      <w:r>
-        <w:rPr>
-          <w:rFonts w:ascii="Calibri" w:eastAsia="Times New Roman" w:hAnsi="Calibri" w:cs="Calibri"/>
-          <w:lang w:val="fr-BE" w:eastAsia="en-GB"/>
-        </w:rPr>
-        <w:t xml:space="preserve"> of Country</w:t>
-      </w:r>
-    </w:p>
-    <w:p>
-      <w:pPr>
-        <w:numPr>
-          <w:ilvl w:val="2"/>
-          <w:numId w:val="6"/>
-        </w:numPr>
-        <w:spacing w:after="0" w:line="240" w:lineRule="auto"/>
-        <w:ind w:left="1620"/>
-        <w:textAlignment w:val="center"/>
-        <w:rPr>
-          <w:rFonts w:ascii="Calibri" w:eastAsia="Times New Roman" w:hAnsi="Calibri" w:cs="Calibri"/>
-          <w:lang w:val="fr-BE" w:eastAsia="en-GB"/>
-        </w:rPr>
-      </w:pPr>
-      <w:proofErr w:type="spellStart"/>
-      <w:r>
-        <w:rPr>
-          <w:rFonts w:ascii="Calibri" w:eastAsia="Times New Roman" w:hAnsi="Calibri" w:cs="Calibri"/>
-          <w:lang w:val="fr-BE" w:eastAsia="en-GB"/>
-        </w:rPr>
         <w:t>Summary</w:t>
       </w:r>
       <w:proofErr w:type="spellEnd"/>
@@ -1070,246 +1625,25 @@
           <w:rFonts w:ascii="Calibri" w:eastAsia="Times New Roman" w:hAnsi="Calibri" w:cs="Calibri"/>
           <w:lang w:val="fr-BE" w:eastAsia="en-GB"/>
         </w:rPr>
-        <w:t xml:space="preserve"> of </w:t>
-      </w:r>
-      <w:proofErr w:type="spellStart"/>
-      <w:r>
-        <w:rPr>
-          <w:rFonts w:ascii="Calibri" w:eastAsia="Times New Roman" w:hAnsi="Calibri" w:cs="Calibri"/>
-          <w:lang w:val="fr-BE" w:eastAsia="en-GB"/>
-        </w:rPr>
-        <w:t>Quantity</w:t>
-      </w:r>
-      <w:proofErr w:type="spellEnd"/>
-    </w:p>
-    <w:p>
-      <w:pPr>
-        <w:numPr>
-          <w:ilvl w:val="1"/>
-          <w:numId w:val="6"/>
-        </w:numPr>
-        <w:spacing w:after="0" w:line="240" w:lineRule="auto"/>
-        <w:ind w:left="1080"/>
-        <w:textAlignment w:val="center"/>
-        <w:rPr>
-          <w:rFonts w:ascii="Calibri" w:eastAsia="Times New Roman" w:hAnsi="Calibri" w:cs="Calibri"/>
-          <w:lang w:val="fr-BE" w:eastAsia="en-GB"/>
-        </w:rPr>
-      </w:pPr>
-      <w:proofErr w:type="spellStart"/>
-      <w:r>
-        <w:rPr>
-          <w:rFonts w:ascii="Calibri" w:eastAsia="Times New Roman" w:hAnsi="Calibri" w:cs="Calibri"/>
-          <w:lang w:val="fr-BE" w:eastAsia="en-GB"/>
-        </w:rPr>
-        <w:t>Some</w:t>
-      </w:r>
-      <w:proofErr w:type="spellEnd"/>
-      <w:r>
-        <w:rPr>
-          <w:rFonts w:ascii="Calibri" w:eastAsia="Times New Roman" w:hAnsi="Calibri" w:cs="Calibri"/>
-          <w:lang w:val="fr-BE" w:eastAsia="en-GB"/>
-        </w:rPr>
-        <w:t xml:space="preserve"> Graphs</w:t>
-      </w:r>
-    </w:p>
-    <w:p>
-      <w:pPr>
-        <w:numPr>
-          <w:ilvl w:val="2"/>
-          <w:numId w:val="7"/>
-        </w:numPr>
-        <w:spacing w:after="0" w:line="240" w:lineRule="auto"/>
-        <w:ind w:left="1620"/>
-        <w:textAlignment w:val="center"/>
-        <w:rPr>
-          <w:rFonts w:ascii="Calibri" w:eastAsia="Times New Roman" w:hAnsi="Calibri" w:cs="Calibri"/>
-          <w:lang w:val="fr-BE" w:eastAsia="en-GB"/>
-        </w:rPr>
-      </w:pPr>
-      <w:proofErr w:type="spellStart"/>
-      <w:r>
-        <w:rPr>
-          <w:rFonts w:ascii="Calibri" w:eastAsia="Times New Roman" w:hAnsi="Calibri" w:cs="Calibri"/>
-          <w:lang w:val="fr-BE" w:eastAsia="en-GB"/>
-        </w:rPr>
-        <w:t>Invoices</w:t>
-      </w:r>
-      <w:proofErr w:type="spellEnd"/>
-      <w:r>
-        <w:rPr>
-          <w:rFonts w:ascii="Calibri" w:eastAsia="Times New Roman" w:hAnsi="Calibri" w:cs="Calibri"/>
-          <w:lang w:val="fr-BE" w:eastAsia="en-GB"/>
-        </w:rPr>
-        <w:t xml:space="preserve"> </w:t>
-      </w:r>
-    </w:p>
-    <w:p>
-      <w:pPr>
-        <w:numPr>
-          <w:ilvl w:val="3"/>
-          <w:numId w:val="8"/>
-        </w:numPr>
-        <w:spacing w:after="0" w:line="240" w:lineRule="auto"/>
-        <w:ind w:left="2160"/>
-        <w:textAlignment w:val="center"/>
-        <w:rPr>
-          <w:rFonts w:ascii="Calibri" w:eastAsia="Times New Roman" w:hAnsi="Calibri" w:cs="Calibri"/>
-          <w:lang w:val="fr-BE" w:eastAsia="en-GB"/>
-        </w:rPr>
-      </w:pPr>
-      <w:r>
-        <w:rPr>
-          <w:rFonts w:ascii="Calibri" w:eastAsia="Times New Roman" w:hAnsi="Calibri" w:cs="Calibri"/>
-          <w:lang w:val="fr-BE" w:eastAsia="en-GB"/>
-        </w:rPr>
-        <w:t xml:space="preserve">Per </w:t>
-      </w:r>
-      <w:proofErr w:type="spellStart"/>
-      <w:r>
-        <w:rPr>
-          <w:rFonts w:ascii="Calibri" w:eastAsia="Times New Roman" w:hAnsi="Calibri" w:cs="Calibri"/>
-          <w:lang w:val="fr-BE" w:eastAsia="en-GB"/>
-        </w:rPr>
-        <w:t>months</w:t>
-      </w:r>
-      <w:proofErr w:type="spellEnd"/>
-    </w:p>
-    <w:p>
-      <w:pPr>
-        <w:numPr>
-          <w:ilvl w:val="3"/>
-          <w:numId w:val="8"/>
-        </w:numPr>
-        <w:spacing w:after="0" w:line="240" w:lineRule="auto"/>
-        <w:ind w:left="2160"/>
-        <w:textAlignment w:val="center"/>
-        <w:rPr>
-          <w:rFonts w:ascii="Calibri" w:eastAsia="Times New Roman" w:hAnsi="Calibri" w:cs="Calibri"/>
-          <w:lang w:val="fr-BE" w:eastAsia="en-GB"/>
-        </w:rPr>
-      </w:pPr>
-      <w:r>
-        <w:rPr>
-          <w:rFonts w:ascii="Calibri" w:eastAsia="Times New Roman" w:hAnsi="Calibri" w:cs="Calibri"/>
-          <w:lang w:val="fr-BE" w:eastAsia="en-GB"/>
-        </w:rPr>
-        <w:t xml:space="preserve">Per </w:t>
-      </w:r>
-      <w:proofErr w:type="spellStart"/>
-      <w:r>
-        <w:rPr>
-          <w:rFonts w:ascii="Calibri" w:eastAsia="Times New Roman" w:hAnsi="Calibri" w:cs="Calibri"/>
-          <w:lang w:val="fr-BE" w:eastAsia="en-GB"/>
-        </w:rPr>
-        <w:t>weeks</w:t>
-      </w:r>
-      <w:proofErr w:type="spellEnd"/>
-    </w:p>
-    <w:p>
-      <w:pPr>
-        <w:numPr>
-          <w:ilvl w:val="3"/>
-          <w:numId w:val="8"/>
-        </w:numPr>
-        <w:spacing w:after="0" w:line="240" w:lineRule="auto"/>
-        <w:ind w:left="2160"/>
-        <w:textAlignment w:val="center"/>
-        <w:rPr>
-          <w:rFonts w:ascii="Calibri" w:eastAsia="Times New Roman" w:hAnsi="Calibri" w:cs="Calibri"/>
-          <w:lang w:val="fr-BE" w:eastAsia="en-GB"/>
-        </w:rPr>
-      </w:pPr>
-      <w:r>
-        <w:rPr>
-          <w:rFonts w:ascii="Calibri" w:eastAsia="Times New Roman" w:hAnsi="Calibri" w:cs="Calibri"/>
-          <w:lang w:val="fr-BE" w:eastAsia="en-GB"/>
-        </w:rPr>
-        <w:t xml:space="preserve">Per </w:t>
-      </w:r>
-      <w:proofErr w:type="spellStart"/>
-      <w:r>
-        <w:rPr>
-          <w:rFonts w:ascii="Calibri" w:eastAsia="Times New Roman" w:hAnsi="Calibri" w:cs="Calibri"/>
-          <w:lang w:val="fr-BE" w:eastAsia="en-GB"/>
-        </w:rPr>
-        <w:t>hours</w:t>
-      </w:r>
-      <w:proofErr w:type="spellEnd"/>
-    </w:p>
-    <w:p>
-      <w:pPr>
-        <w:numPr>
-          <w:ilvl w:val="2"/>
-          <w:numId w:val="8"/>
-        </w:numPr>
-        <w:spacing w:after="0" w:line="240" w:lineRule="auto"/>
-        <w:ind w:left="1620"/>
-        <w:textAlignment w:val="center"/>
-        <w:rPr>
-          <w:rFonts w:ascii="Calibri" w:eastAsia="Times New Roman" w:hAnsi="Calibri" w:cs="Calibri"/>
-          <w:lang w:val="fr-BE" w:eastAsia="en-GB"/>
-        </w:rPr>
-      </w:pPr>
-      <w:r>
-        <w:rPr>
-          <w:rFonts w:ascii="Calibri" w:eastAsia="Times New Roman" w:hAnsi="Calibri" w:cs="Calibri"/>
-          <w:lang w:val="fr-BE" w:eastAsia="en-GB"/>
-        </w:rPr>
-        <w:t>Turnover</w:t>
-      </w:r>
-    </w:p>
-    <w:p>
-      <w:pPr>
-        <w:numPr>
-          <w:ilvl w:val="3"/>
-          <w:numId w:val="9"/>
-        </w:numPr>
-        <w:spacing w:after="0" w:line="240" w:lineRule="auto"/>
-        <w:ind w:left="2160"/>
-        <w:textAlignment w:val="center"/>
-        <w:rPr>
-          <w:rFonts w:ascii="Calibri" w:eastAsia="Times New Roman" w:hAnsi="Calibri" w:cs="Calibri"/>
-          <w:lang w:val="fr-BE" w:eastAsia="en-GB"/>
-        </w:rPr>
-      </w:pPr>
-      <w:r>
-        <w:rPr>
-          <w:rFonts w:ascii="Calibri" w:eastAsia="Times New Roman" w:hAnsi="Calibri" w:cs="Calibri"/>
-          <w:lang w:val="fr-BE" w:eastAsia="en-GB"/>
-        </w:rPr>
-        <w:t xml:space="preserve">Per </w:t>
-      </w:r>
-      <w:proofErr w:type="spellStart"/>
-      <w:r>
-        <w:rPr>
-          <w:rFonts w:ascii="Calibri" w:eastAsia="Times New Roman" w:hAnsi="Calibri" w:cs="Calibri"/>
-          <w:lang w:val="fr-BE" w:eastAsia="en-GB"/>
-        </w:rPr>
-        <w:t>month</w:t>
-      </w:r>
-      <w:proofErr w:type="spellEnd"/>
-    </w:p>
-    <w:p>
-      <w:pPr>
-        <w:numPr>
-          <w:ilvl w:val="0"/>
-          <w:numId w:val="9"/>
-        </w:numPr>
-        <w:spacing w:after="0" w:line="240" w:lineRule="auto"/>
-        <w:ind w:left="540"/>
-        <w:textAlignment w:val="center"/>
-        <w:rPr>
-          <w:rFonts w:ascii="Calibri" w:eastAsia="Times New Roman" w:hAnsi="Calibri" w:cs="Calibri"/>
-          <w:lang w:val="fr-BE" w:eastAsia="en-GB"/>
-        </w:rPr>
-      </w:pPr>
-      <w:r>
-        <w:rPr>
-          <w:rFonts w:ascii="Calibri" w:eastAsia="Times New Roman" w:hAnsi="Calibri" w:cs="Calibri"/>
-          <w:lang w:val="fr-BE" w:eastAsia="en-GB"/>
-        </w:rPr>
-        <w:t>PCA</w:t>
+        <w:t>(</w:t>
+      </w:r>
+      <w:proofErr w:type="spellStart"/>
+      <w:r>
+        <w:rPr>
+          <w:rFonts w:ascii="Calibri" w:eastAsia="Times New Roman" w:hAnsi="Calibri" w:cs="Calibri"/>
+          <w:i/>
+          <w:iCs/>
+          <w:lang w:val="fr-BE" w:eastAsia="en-GB"/>
+        </w:rPr>
+        <w:t>pcaCountryWithoutUK</w:t>
+      </w:r>
+      <w:proofErr w:type="spellEnd"/>
+      <w:r>
+        <w:rPr>
+          <w:rFonts w:ascii="Calibri" w:eastAsia="Times New Roman" w:hAnsi="Calibri" w:cs="Calibri"/>
+          <w:lang w:val="fr-BE" w:eastAsia="en-GB"/>
+        </w:rPr>
+        <w:t>)</w:t>
       </w:r>
     </w:p>
     <w:p>
@@ -1331,7 +1665,6 @@
           <w:rFonts w:ascii="Calibri" w:eastAsia="Times New Roman" w:hAnsi="Calibri" w:cs="Calibri"/>
           <w:lang w:val="fr-BE" w:eastAsia="en-GB"/>
         </w:rPr>
-        <w:lastRenderedPageBreak/>
         <w:t xml:space="preserve">Product </w:t>
       </w:r>
       <w:proofErr w:type="spellStart"/>
@@ -1713,6 +2046,7 @@
         </w:rPr>
       </w:pPr>
       <w:proofErr w:type="spellStart"/>
+      <w:proofErr w:type="gramStart"/>
       <w:r>
         <w:rPr>
           <w:rFonts w:ascii="Calibri" w:eastAsia="Times New Roman" w:hAnsi="Calibri" w:cs="Calibri"/>
@@ -1721,6 +2055,7 @@
         <w:t>s.corcircle</w:t>
       </w:r>
       <w:proofErr w:type="spellEnd"/>
+      <w:proofErr w:type="gramEnd"/>
       <w:r>
         <w:rPr>
           <w:rFonts w:ascii="Calibri" w:eastAsia="Times New Roman" w:hAnsi="Calibri" w:cs="Calibri"/>
@@ -1731,354 +2066,12 @@
     </w:p>
     <w:p>
       <w:pPr>
-        <w:numPr>
-          <w:ilvl w:val="1"/>
+        <w:pStyle w:val="ListParagraph"/>
+        <w:numPr>
+          <w:ilvl w:val="0"/>
           <w:numId w:val="12"/>
         </w:numPr>
         <w:spacing w:after="0" w:line="240" w:lineRule="auto"/>
-        <w:ind w:left="1080"/>
-        <w:textAlignment w:val="center"/>
-        <w:rPr>
-          <w:rFonts w:ascii="Calibri" w:eastAsia="Times New Roman" w:hAnsi="Calibri" w:cs="Calibri"/>
-          <w:lang w:val="fr-BE" w:eastAsia="en-GB"/>
-        </w:rPr>
-      </w:pPr>
-      <w:r>
-        <w:rPr>
-          <w:rFonts w:ascii="Calibri" w:eastAsia="Times New Roman" w:hAnsi="Calibri" w:cs="Calibri"/>
-          <w:lang w:val="fr-BE" w:eastAsia="en-GB"/>
-        </w:rPr>
-        <w:t xml:space="preserve"> Country </w:t>
-      </w:r>
-      <w:proofErr w:type="spellStart"/>
-      <w:r>
-        <w:rPr>
-          <w:rFonts w:ascii="Calibri" w:eastAsia="Times New Roman" w:hAnsi="Calibri" w:cs="Calibri"/>
-          <w:lang w:val="fr-BE" w:eastAsia="en-GB"/>
-        </w:rPr>
-        <w:t>dataset</w:t>
-      </w:r>
-      <w:proofErr w:type="spellEnd"/>
-    </w:p>
-    <w:p>
-      <w:pPr>
-        <w:numPr>
-          <w:ilvl w:val="2"/>
-          <w:numId w:val="13"/>
-        </w:numPr>
-        <w:spacing w:after="0" w:line="240" w:lineRule="auto"/>
-        <w:ind w:left="1620"/>
-        <w:textAlignment w:val="center"/>
-        <w:rPr>
-          <w:rFonts w:ascii="Calibri" w:eastAsia="Times New Roman" w:hAnsi="Calibri" w:cs="Calibri"/>
-          <w:lang w:val="fr-BE" w:eastAsia="en-GB"/>
-        </w:rPr>
-      </w:pPr>
-      <w:r>
-        <w:rPr>
-          <w:rFonts w:ascii="Calibri" w:eastAsia="Times New Roman" w:hAnsi="Calibri" w:cs="Calibri"/>
-          <w:lang w:val="fr-BE" w:eastAsia="en-GB"/>
-        </w:rPr>
-        <w:t>Pairs(</w:t>
-      </w:r>
-      <w:proofErr w:type="spellStart"/>
-      <w:r>
-        <w:rPr>
-          <w:rFonts w:ascii="Calibri" w:eastAsia="Times New Roman" w:hAnsi="Calibri" w:cs="Calibri"/>
-          <w:lang w:val="fr-BE" w:eastAsia="en-GB"/>
-        </w:rPr>
-        <w:t>countryData</w:t>
-      </w:r>
-      <w:proofErr w:type="spellEnd"/>
-      <w:r>
-        <w:rPr>
-          <w:rFonts w:ascii="Calibri" w:eastAsia="Times New Roman" w:hAnsi="Calibri" w:cs="Calibri"/>
-          <w:lang w:val="fr-BE" w:eastAsia="en-GB"/>
-        </w:rPr>
-        <w:t>)</w:t>
-      </w:r>
-    </w:p>
-    <w:p>
-      <w:pPr>
-        <w:numPr>
-          <w:ilvl w:val="2"/>
-          <w:numId w:val="13"/>
-        </w:numPr>
-        <w:spacing w:after="0" w:line="240" w:lineRule="auto"/>
-        <w:ind w:left="1620"/>
-        <w:textAlignment w:val="center"/>
-        <w:rPr>
-          <w:rFonts w:ascii="Calibri" w:eastAsia="Times New Roman" w:hAnsi="Calibri" w:cs="Calibri"/>
-          <w:lang w:eastAsia="en-GB"/>
-        </w:rPr>
-      </w:pPr>
-      <w:r>
-        <w:rPr>
-          <w:rFonts w:ascii="Calibri" w:eastAsia="Times New Roman" w:hAnsi="Calibri" w:cs="Calibri"/>
-          <w:lang w:eastAsia="en-GB"/>
-        </w:rPr>
-        <w:t xml:space="preserve">Use PCA (with </w:t>
-      </w:r>
-      <w:proofErr w:type="gramStart"/>
-      <w:r>
-        <w:rPr>
-          <w:rFonts w:ascii="Calibri" w:eastAsia="Times New Roman" w:hAnsi="Calibri" w:cs="Calibri"/>
-          <w:lang w:eastAsia="en-GB"/>
-        </w:rPr>
-        <w:t>scale(</w:t>
-      </w:r>
-      <w:proofErr w:type="gramEnd"/>
-      <w:r>
-        <w:rPr>
-          <w:rFonts w:ascii="Calibri" w:eastAsia="Times New Roman" w:hAnsi="Calibri" w:cs="Calibri"/>
-          <w:lang w:eastAsia="en-GB"/>
-        </w:rPr>
-        <w:t xml:space="preserve">) and </w:t>
-      </w:r>
-      <w:proofErr w:type="spellStart"/>
-      <w:r>
-        <w:rPr>
-          <w:rFonts w:ascii="Calibri" w:eastAsia="Times New Roman" w:hAnsi="Calibri" w:cs="Calibri"/>
-          <w:lang w:eastAsia="en-GB"/>
-        </w:rPr>
-        <w:t>princomp</w:t>
-      </w:r>
-      <w:proofErr w:type="spellEnd"/>
-      <w:r>
-        <w:rPr>
-          <w:rFonts w:ascii="Calibri" w:eastAsia="Times New Roman" w:hAnsi="Calibri" w:cs="Calibri"/>
-          <w:lang w:eastAsia="en-GB"/>
-        </w:rPr>
-        <w:t>() )</w:t>
-      </w:r>
-    </w:p>
-    <w:p>
-      <w:pPr>
-        <w:numPr>
-          <w:ilvl w:val="2"/>
-          <w:numId w:val="13"/>
-        </w:numPr>
-        <w:spacing w:after="0" w:line="240" w:lineRule="auto"/>
-        <w:ind w:left="1620"/>
-        <w:textAlignment w:val="center"/>
-        <w:rPr>
-          <w:rFonts w:ascii="Calibri" w:eastAsia="Times New Roman" w:hAnsi="Calibri" w:cs="Calibri"/>
-          <w:lang w:val="fr-BE" w:eastAsia="en-GB"/>
-        </w:rPr>
-      </w:pPr>
-      <w:proofErr w:type="spellStart"/>
-      <w:r>
-        <w:rPr>
-          <w:rFonts w:ascii="Calibri" w:eastAsia="Times New Roman" w:hAnsi="Calibri" w:cs="Calibri"/>
-          <w:lang w:val="fr-BE" w:eastAsia="en-GB"/>
-        </w:rPr>
-        <w:t>Summary</w:t>
-      </w:r>
-      <w:proofErr w:type="spellEnd"/>
-      <w:r>
-        <w:rPr>
-          <w:rFonts w:ascii="Calibri" w:eastAsia="Times New Roman" w:hAnsi="Calibri" w:cs="Calibri"/>
-          <w:lang w:val="fr-BE" w:eastAsia="en-GB"/>
-        </w:rPr>
-        <w:t>(</w:t>
-      </w:r>
-      <w:proofErr w:type="spellStart"/>
-      <w:r>
-        <w:rPr>
-          <w:rFonts w:ascii="Calibri" w:eastAsia="Times New Roman" w:hAnsi="Calibri" w:cs="Calibri"/>
-          <w:lang w:val="fr-BE" w:eastAsia="en-GB"/>
-        </w:rPr>
-        <w:t>countryData</w:t>
-      </w:r>
-      <w:proofErr w:type="spellEnd"/>
-      <w:r>
-        <w:rPr>
-          <w:rFonts w:ascii="Calibri" w:eastAsia="Times New Roman" w:hAnsi="Calibri" w:cs="Calibri"/>
-          <w:lang w:val="fr-BE" w:eastAsia="en-GB"/>
-        </w:rPr>
-        <w:t>)</w:t>
-      </w:r>
-    </w:p>
-    <w:p>
-      <w:pPr>
-        <w:numPr>
-          <w:ilvl w:val="1"/>
-          <w:numId w:val="13"/>
-        </w:numPr>
-        <w:spacing w:after="0" w:line="240" w:lineRule="auto"/>
-        <w:ind w:left="1080"/>
-        <w:textAlignment w:val="center"/>
-        <w:rPr>
-          <w:rFonts w:ascii="Calibri" w:eastAsia="Times New Roman" w:hAnsi="Calibri" w:cs="Calibri"/>
-          <w:lang w:val="fr-BE" w:eastAsia="en-GB"/>
-        </w:rPr>
-      </w:pPr>
-      <w:r>
-        <w:rPr>
-          <w:rFonts w:ascii="Calibri" w:eastAsia="Times New Roman" w:hAnsi="Calibri" w:cs="Calibri"/>
-          <w:lang w:val="fr-BE" w:eastAsia="en-GB"/>
-        </w:rPr>
-        <w:t xml:space="preserve">Country </w:t>
-      </w:r>
-      <w:proofErr w:type="spellStart"/>
-      <w:r>
-        <w:rPr>
-          <w:rFonts w:ascii="Calibri" w:eastAsia="Times New Roman" w:hAnsi="Calibri" w:cs="Calibri"/>
-          <w:lang w:val="fr-BE" w:eastAsia="en-GB"/>
-        </w:rPr>
-        <w:t>without</w:t>
-      </w:r>
-      <w:proofErr w:type="spellEnd"/>
-      <w:r>
-        <w:rPr>
-          <w:rFonts w:ascii="Calibri" w:eastAsia="Times New Roman" w:hAnsi="Calibri" w:cs="Calibri"/>
-          <w:lang w:val="fr-BE" w:eastAsia="en-GB"/>
-        </w:rPr>
-        <w:t xml:space="preserve"> UK </w:t>
-      </w:r>
-      <w:proofErr w:type="spellStart"/>
-      <w:r>
-        <w:rPr>
-          <w:rFonts w:ascii="Calibri" w:eastAsia="Times New Roman" w:hAnsi="Calibri" w:cs="Calibri"/>
-          <w:lang w:val="fr-BE" w:eastAsia="en-GB"/>
-        </w:rPr>
-        <w:t>dataset</w:t>
-      </w:r>
-      <w:proofErr w:type="spellEnd"/>
-    </w:p>
-    <w:p>
-      <w:pPr>
-        <w:numPr>
-          <w:ilvl w:val="2"/>
-          <w:numId w:val="14"/>
-        </w:numPr>
-        <w:spacing w:after="0" w:line="240" w:lineRule="auto"/>
-        <w:ind w:left="1620"/>
-        <w:textAlignment w:val="center"/>
-        <w:rPr>
-          <w:rFonts w:ascii="Calibri" w:eastAsia="Times New Roman" w:hAnsi="Calibri" w:cs="Calibri"/>
-          <w:lang w:val="fr-BE" w:eastAsia="en-GB"/>
-        </w:rPr>
-      </w:pPr>
-      <w:r>
-        <w:rPr>
-          <w:rFonts w:ascii="Calibri" w:eastAsia="Times New Roman" w:hAnsi="Calibri" w:cs="Calibri"/>
-          <w:lang w:val="fr-BE" w:eastAsia="en-GB"/>
-        </w:rPr>
-        <w:t>Pairs ()</w:t>
-      </w:r>
-    </w:p>
-    <w:p>
-      <w:pPr>
-        <w:numPr>
-          <w:ilvl w:val="2"/>
-          <w:numId w:val="14"/>
-        </w:numPr>
-        <w:spacing w:after="0" w:line="240" w:lineRule="auto"/>
-        <w:ind w:left="1620"/>
-        <w:textAlignment w:val="center"/>
-        <w:rPr>
-          <w:rFonts w:ascii="Calibri" w:eastAsia="Times New Roman" w:hAnsi="Calibri" w:cs="Calibri"/>
-          <w:lang w:eastAsia="en-GB"/>
-        </w:rPr>
-      </w:pPr>
-      <w:r>
-        <w:rPr>
-          <w:rFonts w:ascii="Calibri" w:eastAsia="Times New Roman" w:hAnsi="Calibri" w:cs="Calibri"/>
-          <w:lang w:eastAsia="en-GB"/>
-        </w:rPr>
-        <w:t xml:space="preserve">Use PCA (with </w:t>
-      </w:r>
-      <w:proofErr w:type="gramStart"/>
-      <w:r>
-        <w:rPr>
-          <w:rFonts w:ascii="Calibri" w:eastAsia="Times New Roman" w:hAnsi="Calibri" w:cs="Calibri"/>
-          <w:lang w:eastAsia="en-GB"/>
-        </w:rPr>
-        <w:t>scale(</w:t>
-      </w:r>
-      <w:proofErr w:type="gramEnd"/>
-      <w:r>
-        <w:rPr>
-          <w:rFonts w:ascii="Calibri" w:eastAsia="Times New Roman" w:hAnsi="Calibri" w:cs="Calibri"/>
-          <w:lang w:eastAsia="en-GB"/>
-        </w:rPr>
-        <w:t xml:space="preserve">) and </w:t>
-      </w:r>
-      <w:proofErr w:type="spellStart"/>
-      <w:r>
-        <w:rPr>
-          <w:rFonts w:ascii="Calibri" w:eastAsia="Times New Roman" w:hAnsi="Calibri" w:cs="Calibri"/>
-          <w:lang w:eastAsia="en-GB"/>
-        </w:rPr>
-        <w:t>princomp</w:t>
-      </w:r>
-      <w:proofErr w:type="spellEnd"/>
-      <w:r>
-        <w:rPr>
-          <w:rFonts w:ascii="Calibri" w:eastAsia="Times New Roman" w:hAnsi="Calibri" w:cs="Calibri"/>
-          <w:lang w:eastAsia="en-GB"/>
-        </w:rPr>
-        <w:t>() )</w:t>
-      </w:r>
-    </w:p>
-    <w:p>
-      <w:pPr>
-        <w:numPr>
-          <w:ilvl w:val="2"/>
-          <w:numId w:val="14"/>
-        </w:numPr>
-        <w:spacing w:after="0" w:line="240" w:lineRule="auto"/>
-        <w:ind w:left="1620"/>
-        <w:textAlignment w:val="center"/>
-        <w:rPr>
-          <w:rFonts w:ascii="Calibri" w:eastAsia="Times New Roman" w:hAnsi="Calibri" w:cs="Calibri"/>
-          <w:lang w:val="fr-BE" w:eastAsia="en-GB"/>
-        </w:rPr>
-      </w:pPr>
-      <w:proofErr w:type="spellStart"/>
-      <w:r>
-        <w:rPr>
-          <w:rFonts w:ascii="Calibri" w:eastAsia="Times New Roman" w:hAnsi="Calibri" w:cs="Calibri"/>
-          <w:lang w:val="fr-BE" w:eastAsia="en-GB"/>
-        </w:rPr>
-        <w:t>Summary</w:t>
-      </w:r>
-      <w:proofErr w:type="spellEnd"/>
-      <w:r>
-        <w:rPr>
-          <w:rFonts w:ascii="Calibri" w:eastAsia="Times New Roman" w:hAnsi="Calibri" w:cs="Calibri"/>
-          <w:lang w:val="fr-BE" w:eastAsia="en-GB"/>
-        </w:rPr>
-        <w:t>(</w:t>
-      </w:r>
-      <w:proofErr w:type="spellStart"/>
-      <w:r>
-        <w:rPr>
-          <w:rFonts w:ascii="Calibri" w:eastAsia="Times New Roman" w:hAnsi="Calibri" w:cs="Calibri"/>
-          <w:i/>
-          <w:iCs/>
-          <w:lang w:val="fr-BE" w:eastAsia="en-GB"/>
-        </w:rPr>
-        <w:t>pcaCountryWithoutUK</w:t>
-      </w:r>
-      <w:proofErr w:type="spellEnd"/>
-      <w:r>
-        <w:rPr>
-          <w:rFonts w:ascii="Calibri" w:eastAsia="Times New Roman" w:hAnsi="Calibri" w:cs="Calibri"/>
-          <w:lang w:val="fr-BE" w:eastAsia="en-GB"/>
-        </w:rPr>
-        <w:t>)</w:t>
-      </w:r>
-    </w:p>
-    <w:p>
-      <w:pPr>
-        <w:numPr>
-          <w:ilvl w:val="0"/>
-          <w:numId w:val="14"/>
-        </w:numPr>
-        <w:spacing w:after="0" w:line="240" w:lineRule="auto"/>
-        <w:ind w:left="540"/>
         <w:textAlignment w:val="center"/>
         <w:rPr>
           <w:rFonts w:ascii="Calibri" w:eastAsia="Times New Roman" w:hAnsi="Calibri" w:cs="Calibri"/>
@@ -2283,12 +2276,6 @@
   </w:num>
   <w:num w:numId="9">
     <w:abstractNumId w:val="0"/>
-    <w:lvlOverride w:ilvl="0"/>
-    <w:lvlOverride w:ilvl="1"/>
-    <w:lvlOverride w:ilvl="2"/>
-    <w:lvlOverride w:ilvl="3">
-      <w:startOverride w:val="1"/>
-    </w:lvlOverride>
   </w:num>
   <w:num w:numId="10">
     <w:abstractNumId w:val="0"/>
@@ -2310,12 +2297,6 @@
   </w:num>
   <w:num w:numId="12">
     <w:abstractNumId w:val="0"/>
-    <w:lvlOverride w:ilvl="0"/>
-    <w:lvlOverride w:ilvl="1"/>
-    <w:lvlOverride w:ilvl="2"/>
-    <w:lvlOverride w:ilvl="3">
-      <w:startOverride w:val="1"/>
-    </w:lvlOverride>
   </w:num>
   <w:num w:numId="13">
     <w:abstractNumId w:val="0"/>
@@ -2736,13 +2717,13 @@
     <w:name w:val="Normal"/>
     <w:qFormat/>
   </w:style>
-  <w:style w:type="character" w:default="1" w:styleId="Policepardfaut">
+  <w:style w:type="character" w:default="1" w:styleId="DefaultParagraphFont">
     <w:name w:val="Default Paragraph Font"/>
     <w:uiPriority w:val="1"/>
     <w:semiHidden/>
     <w:unhideWhenUsed/>
   </w:style>
-  <w:style w:type="table" w:default="1" w:styleId="TableauNormal">
+  <w:style w:type="table" w:default="1" w:styleId="TableNormal">
     <w:name w:val="Normal Table"/>
     <w:uiPriority w:val="99"/>
     <w:semiHidden/>
@@ -2757,13 +2738,13 @@
       </w:tblCellMar>
     </w:tblPr>
   </w:style>
-  <w:style w:type="numbering" w:default="1" w:styleId="Aucuneliste">
+  <w:style w:type="numbering" w:default="1" w:styleId="NoList">
     <w:name w:val="No List"/>
     <w:uiPriority w:val="99"/>
     <w:semiHidden/>
     <w:unhideWhenUsed/>
   </w:style>
-  <w:style w:type="paragraph" w:styleId="Paragraphedeliste">
+  <w:style w:type="paragraph" w:styleId="ListParagraph">
     <w:name w:val="List Paragraph"/>
     <w:basedOn w:val="Normal"/>
     <w:uiPriority w:val="34"/>

</xml_diff>